<commit_message>
added PE vs F
</commit_message>
<xml_diff>
--- a/physics/CommonConceptsOfPhysics.docx
+++ b/physics/CommonConceptsOfPhysics.docx
@@ -1,6 +1,6 @@
 
 <file path=word/document.xml><?xml version="1.0" encoding="utf-8"?>
-<w:document xmlns:wpc="http://schemas.microsoft.com/office/word/2010/wordprocessingCanvas" xmlns:cx="http://schemas.microsoft.com/office/drawing/2014/chartex" xmlns:cx1="http://schemas.microsoft.com/office/drawing/2015/9/8/chartex" xmlns:cx2="http://schemas.microsoft.com/office/drawing/2015/10/21/chartex" xmlns:mc="http://schemas.openxmlformats.org/markup-compatibility/2006" xmlns:o="urn:schemas-microsoft-com:office:office" xmlns:r="http://schemas.openxmlformats.org/officeDocument/2006/relationships" xmlns:m="http://schemas.openxmlformats.org/officeDocument/2006/math" xmlns:v="urn:schemas-microsoft-com:vml" xmlns:wp14="http://schemas.microsoft.com/office/word/2010/wordprocessingDrawing" xmlns:wp="http://schemas.openxmlformats.org/drawingml/2006/wordprocessingDrawing" xmlns:w10="urn:schemas-microsoft-com:office:word" xmlns:w="http://schemas.openxmlformats.org/wordprocessingml/2006/main" xmlns:w14="http://schemas.microsoft.com/office/word/2010/wordml" xmlns:w15="http://schemas.microsoft.com/office/word/2012/wordml" xmlns:w16se="http://schemas.microsoft.com/office/word/2015/wordml/symex" xmlns:wpg="http://schemas.microsoft.com/office/word/2010/wordprocessingGroup" xmlns:wpi="http://schemas.microsoft.com/office/word/2010/wordprocessingInk" xmlns:wne="http://schemas.microsoft.com/office/word/2006/wordml" xmlns:wps="http://schemas.microsoft.com/office/word/2010/wordprocessingShape" mc:Ignorable="w14 w15 w16se wp14">
+<w:document xmlns:ve="http://schemas.openxmlformats.org/markup-compatibility/2006" xmlns:o="urn:schemas-microsoft-com:office:office" xmlns:r="http://schemas.openxmlformats.org/officeDocument/2006/relationships" xmlns:m="http://schemas.openxmlformats.org/officeDocument/2006/math" xmlns:v="urn:schemas-microsoft-com:vml" xmlns:wp="http://schemas.openxmlformats.org/drawingml/2006/wordprocessingDrawing" xmlns:w10="urn:schemas-microsoft-com:office:word" xmlns:w="http://schemas.openxmlformats.org/wordprocessingml/2006/main" xmlns:wne="http://schemas.microsoft.com/office/word/2006/wordml">
   <w:body>
     <w:p>
       <w:pPr>
@@ -24,7 +24,21 @@
         <w:rPr>
           <w:rFonts w:ascii="Times New Roman" w:eastAsia="Times New Roman" w:hAnsi="Times New Roman" w:cs="Times New Roman"/>
         </w:rPr>
-        <w:t xml:space="preserve">Newton's First Law states that an object will remain at rest or in uniform motion in a straight line unless acted upon by an external force. It may be seen as a statement about inertia, that objects will remain in their state of motion unless a force acts to change the motion. Any change in motion involves an acceleration, and then </w:t>
+        <w:t xml:space="preserve">Newton's First Law states that an object will remain at rest or in uniform motion in a straight line unless acted upon by an external force. It may be seen as a statement about inertia, that objects will remain in their state of motion unless a force acts to change the motion. Any change in motion involves </w:t>
+      </w:r>
+      <w:proofErr w:type="gramStart"/>
+      <w:r>
+        <w:rPr>
+          <w:rFonts w:ascii="Times New Roman" w:eastAsia="Times New Roman" w:hAnsi="Times New Roman" w:cs="Times New Roman"/>
+        </w:rPr>
+        <w:t>an acceleration</w:t>
+      </w:r>
+      <w:proofErr w:type="gramEnd"/>
+      <w:r>
+        <w:rPr>
+          <w:rFonts w:ascii="Times New Roman" w:eastAsia="Times New Roman" w:hAnsi="Times New Roman" w:cs="Times New Roman"/>
+        </w:rPr>
+        <w:t xml:space="preserve">, and then </w:t>
       </w:r>
       <w:hyperlink r:id="rId5" w:anchor="nt2cn">
         <w:r>
@@ -125,7 +139,21 @@
         <w:rPr>
           <w:rFonts w:ascii="Times New Roman" w:eastAsia="Times New Roman" w:hAnsi="Times New Roman" w:cs="Times New Roman"/>
         </w:rPr>
-        <w:t>Newton's third law: All forces in the universe occur in equal but oppositely directed pairs. There are no isolated forces; for every external force that acts on an object there is a force of equal magnitude but opposite direction which acts back on the object which exerted that external force. In the case of internal forces, a force on one part of a system will be countered by a reaction force on another part of the system so that an isolated system cannot by any means exert a net force on the system as a whole. A system cannot "bootstrap" itself into motion with purely internal forces - to achieve a net force and an acceleration, it must interact with an object external to itself.</w:t>
+        <w:t xml:space="preserve">Newton's third law: All forces in the universe occur in equal but oppositely directed pairs. There are no isolated forces; for every external force that acts on an object there is a force of equal magnitude but opposite direction which acts back on the object which exerted that external force. In the case of internal forces, a force on one part of a system will be countered by a reaction force on another part of the system so that an isolated system cannot by any means exert a net force on the system as a whole. A system cannot "bootstrap" itself into motion with purely internal forces - to achieve a net force and </w:t>
+      </w:r>
+      <w:proofErr w:type="gramStart"/>
+      <w:r>
+        <w:rPr>
+          <w:rFonts w:ascii="Times New Roman" w:eastAsia="Times New Roman" w:hAnsi="Times New Roman" w:cs="Times New Roman"/>
+        </w:rPr>
+        <w:t>an acceleration</w:t>
+      </w:r>
+      <w:proofErr w:type="gramEnd"/>
+      <w:r>
+        <w:rPr>
+          <w:rFonts w:ascii="Times New Roman" w:eastAsia="Times New Roman" w:hAnsi="Times New Roman" w:cs="Times New Roman"/>
+        </w:rPr>
+        <w:t>, it must interact with an object external to itself.</w:t>
       </w:r>
     </w:p>
     <w:p>
@@ -135,7 +163,7 @@
       <w:r>
         <w:rPr>
           <w:noProof/>
-          <w:lang w:eastAsia="ja-JP"/>
+          <w:lang w:eastAsia="zh-CN"/>
         </w:rPr>
         <w:drawing>
           <wp:inline distT="0" distB="0" distL="0" distR="0">
@@ -156,7 +184,7 @@
                     <a:blip r:embed="rId8" cstate="print">
                       <a:extLst>
                         <a:ext uri="{28A0092B-C50C-407E-A947-70E740481C1C}">
-                          <a14:useLocalDpi xmlns:a14="http://schemas.microsoft.com/office/drawing/2010/main" val="0"/>
+                          <a14:useLocalDpi xmlns="" xmlns:wpc="http://schemas.microsoft.com/office/word/2010/wordprocessingCanvas" xmlns:cx="http://schemas.microsoft.com/office/drawing/2014/chartex" xmlns:cx1="http://schemas.microsoft.com/office/drawing/2015/9/8/chartex" xmlns:cx2="http://schemas.microsoft.com/office/drawing/2015/10/21/chartex" xmlns:mc="http://schemas.openxmlformats.org/markup-compatibility/2006" xmlns:o="urn:schemas-microsoft-com:office:office" xmlns:v="urn:schemas-microsoft-com:vml" xmlns:wp14="http://schemas.microsoft.com/office/word/2010/wordprocessingDrawing" xmlns:w10="urn:schemas-microsoft-com:office:word" xmlns:w="http://schemas.openxmlformats.org/wordprocessingml/2006/main" xmlns:w14="http://schemas.microsoft.com/office/word/2010/wordml" xmlns:w15="http://schemas.microsoft.com/office/word/2012/wordml" xmlns:w16se="http://schemas.microsoft.com/office/word/2015/wordml/symex" xmlns:wpg="http://schemas.microsoft.com/office/word/2010/wordprocessingGroup" xmlns:wpi="http://schemas.microsoft.com/office/word/2010/wordprocessingInk" xmlns:wps="http://schemas.microsoft.com/office/word/2010/wordprocessingShape" xmlns:a14="http://schemas.microsoft.com/office/drawing/2010/main" val="0"/>
                         </a:ext>
                       </a:extLst>
                     </a:blip>
@@ -362,13 +390,23 @@
           <w:color w:val="252525"/>
         </w:rPr>
       </w:pPr>
+      <w:proofErr w:type="gramStart"/>
       <w:r>
         <w:rPr>
           <w:b/>
           <w:bCs/>
           <w:color w:val="252525"/>
         </w:rPr>
-        <w:t xml:space="preserve">law of conservation of energy: </w:t>
+        <w:t>law</w:t>
+      </w:r>
+      <w:proofErr w:type="gramEnd"/>
+      <w:r>
+        <w:rPr>
+          <w:b/>
+          <w:bCs/>
+          <w:color w:val="252525"/>
+        </w:rPr>
+        <w:t xml:space="preserve"> of conservation of energy: </w:t>
       </w:r>
       <w:r>
         <w:t xml:space="preserve">In physics, the </w:t>
@@ -567,6 +605,7 @@
           <w:rFonts w:eastAsiaTheme="minorEastAsia"/>
         </w:rPr>
       </w:pPr>
+      <w:proofErr w:type="gramStart"/>
       <w:r>
         <w:rPr>
           <w:rFonts w:ascii="Arial" w:eastAsia="Arial" w:hAnsi="Arial" w:cs="Arial"/>
@@ -577,6 +616,7 @@
         </w:rPr>
         <w:t>conservation</w:t>
       </w:r>
+      <w:proofErr w:type="gramEnd"/>
       <w:r>
         <w:rPr>
           <w:rFonts w:ascii="Arial" w:eastAsia="Arial" w:hAnsi="Arial" w:cs="Arial"/>
@@ -691,7 +731,7 @@
       <w:r>
         <w:rPr>
           <w:noProof/>
-          <w:lang w:eastAsia="ja-JP"/>
+          <w:lang w:eastAsia="zh-CN"/>
         </w:rPr>
         <w:drawing>
           <wp:inline distT="0" distB="0" distL="0" distR="0">
@@ -712,7 +752,7 @@
                     <a:blip r:embed="rId19" cstate="print">
                       <a:extLst>
                         <a:ext uri="{28A0092B-C50C-407E-A947-70E740481C1C}">
-                          <a14:useLocalDpi xmlns:a14="http://schemas.microsoft.com/office/drawing/2010/main" val="0"/>
+                          <a14:useLocalDpi xmlns="" xmlns:wpc="http://schemas.microsoft.com/office/word/2010/wordprocessingCanvas" xmlns:cx="http://schemas.microsoft.com/office/drawing/2014/chartex" xmlns:cx1="http://schemas.microsoft.com/office/drawing/2015/9/8/chartex" xmlns:cx2="http://schemas.microsoft.com/office/drawing/2015/10/21/chartex" xmlns:mc="http://schemas.openxmlformats.org/markup-compatibility/2006" xmlns:o="urn:schemas-microsoft-com:office:office" xmlns:v="urn:schemas-microsoft-com:vml" xmlns:wp14="http://schemas.microsoft.com/office/word/2010/wordprocessingDrawing" xmlns:w10="urn:schemas-microsoft-com:office:word" xmlns:w="http://schemas.openxmlformats.org/wordprocessingml/2006/main" xmlns:w14="http://schemas.microsoft.com/office/word/2010/wordml" xmlns:w15="http://schemas.microsoft.com/office/word/2012/wordml" xmlns:w16se="http://schemas.microsoft.com/office/word/2015/wordml/symex" xmlns:wpg="http://schemas.microsoft.com/office/word/2010/wordprocessingGroup" xmlns:wpi="http://schemas.microsoft.com/office/word/2010/wordprocessingInk" xmlns:wps="http://schemas.microsoft.com/office/word/2010/wordprocessingShape" xmlns:a14="http://schemas.microsoft.com/office/drawing/2010/main" val="0"/>
                         </a:ext>
                       </a:extLst>
                     </a:blip>
@@ -799,7 +839,15 @@
           <w:rFonts w:ascii="Calibri" w:eastAsia="Calibri" w:hAnsi="Calibri" w:cs="Calibri"/>
           <w:color w:val="252525"/>
         </w:rPr>
-        <w:t> (m/kg)</w:t>
+        <w:t> (m/kg</w:t>
+      </w:r>
+      <w:proofErr w:type="gramStart"/>
+      <w:r>
+        <w:rPr>
+          <w:rFonts w:ascii="Calibri" w:eastAsia="Calibri" w:hAnsi="Calibri" w:cs="Calibri"/>
+          <w:color w:val="252525"/>
+        </w:rPr>
+        <w:t>)</w:t>
       </w:r>
       <w:r>
         <w:rPr>
@@ -809,6 +857,7 @@
         </w:rPr>
         <w:t>2</w:t>
       </w:r>
+      <w:proofErr w:type="gramEnd"/>
       <w:r>
         <w:rPr>
           <w:rFonts w:ascii="Calibri" w:eastAsia="Calibri" w:hAnsi="Calibri" w:cs="Calibri"/>
@@ -820,7 +869,15 @@
     <w:p>
       <w:r>
         <w:lastRenderedPageBreak/>
-        <w:t>Gravitational potential energy is 0 when infinite far, and negative for all of the rest, the closer the objects, the more negative the potential energy. U(r) = -GMm/r</w:t>
+        <w:t>Gravitational potential energy is 0 when infinite far, and negative for all of the rest, the closer the objects, the more negative the potential energy. U(r) = -</w:t>
+      </w:r>
+      <w:proofErr w:type="spellStart"/>
+      <w:r>
+        <w:t>GMm</w:t>
+      </w:r>
+      <w:proofErr w:type="spellEnd"/>
+      <w:r>
+        <w:t>/r</w:t>
       </w:r>
     </w:p>
     <w:p>
@@ -950,6 +1007,7 @@
         </w:rPr>
         <w:t xml:space="preserve"> = </w:t>
       </w:r>
+      <w:proofErr w:type="spellStart"/>
       <w:r>
         <w:rPr>
           <w:rFonts w:ascii="Calibri" w:eastAsia="Calibri" w:hAnsi="Calibri" w:cs="Calibri"/>
@@ -960,6 +1018,7 @@
         </w:rPr>
         <w:t>kX</w:t>
       </w:r>
+      <w:proofErr w:type="spellEnd"/>
       <w:r>
         <w:rPr>
           <w:rFonts w:ascii="Calibri" w:eastAsia="Calibri" w:hAnsi="Calibri" w:cs="Calibri"/>
@@ -1031,7 +1090,13 @@
         <w:pStyle w:val="Heading1"/>
       </w:pPr>
       <w:r>
-        <w:t>Import concepts</w:t>
+        <w:t>Import</w:t>
+      </w:r>
+      <w:r>
+        <w:t>ant</w:t>
+      </w:r>
+      <w:r>
+        <w:t xml:space="preserve"> concepts</w:t>
       </w:r>
     </w:p>
     <w:p/>
@@ -1047,7 +1112,15 @@
         </w:rPr>
       </w:pPr>
       <w:r>
-        <w:t xml:space="preserve">Cross product (vector product): AxB. Both A and B are vectors. The angle is between 0 and 180 degree. </w:t>
+        <w:t xml:space="preserve">Cross product (vector product): </w:t>
+      </w:r>
+      <w:proofErr w:type="spellStart"/>
+      <w:r>
+        <w:t>AxB</w:t>
+      </w:r>
+      <w:proofErr w:type="spellEnd"/>
+      <w:r>
+        <w:t xml:space="preserve">. Both A and B are vectors. The angle is between 0 and 180 degree. </w:t>
       </w:r>
     </w:p>
     <w:p>
@@ -1090,7 +1163,7 @@
       <w:r>
         <w:rPr>
           <w:noProof/>
-          <w:lang w:eastAsia="ja-JP"/>
+          <w:lang w:eastAsia="zh-CN"/>
         </w:rPr>
         <w:drawing>
           <wp:inline distT="0" distB="0" distL="0" distR="0">
@@ -1111,7 +1184,7 @@
                     <a:blip r:embed="rId25" cstate="print">
                       <a:extLst>
                         <a:ext uri="{28A0092B-C50C-407E-A947-70E740481C1C}">
-                          <a14:useLocalDpi xmlns:a14="http://schemas.microsoft.com/office/drawing/2010/main" val="0"/>
+                          <a14:useLocalDpi xmlns="" xmlns:wpc="http://schemas.microsoft.com/office/word/2010/wordprocessingCanvas" xmlns:cx="http://schemas.microsoft.com/office/drawing/2014/chartex" xmlns:cx1="http://schemas.microsoft.com/office/drawing/2015/9/8/chartex" xmlns:cx2="http://schemas.microsoft.com/office/drawing/2015/10/21/chartex" xmlns:mc="http://schemas.openxmlformats.org/markup-compatibility/2006" xmlns:o="urn:schemas-microsoft-com:office:office" xmlns:v="urn:schemas-microsoft-com:vml" xmlns:wp14="http://schemas.microsoft.com/office/word/2010/wordprocessingDrawing" xmlns:w10="urn:schemas-microsoft-com:office:word" xmlns:w="http://schemas.openxmlformats.org/wordprocessingml/2006/main" xmlns:w14="http://schemas.microsoft.com/office/word/2010/wordml" xmlns:w15="http://schemas.microsoft.com/office/word/2012/wordml" xmlns:w16se="http://schemas.microsoft.com/office/word/2015/wordml/symex" xmlns:wpg="http://schemas.microsoft.com/office/word/2010/wordprocessingGroup" xmlns:wpi="http://schemas.microsoft.com/office/word/2010/wordprocessingInk" xmlns:wps="http://schemas.microsoft.com/office/word/2010/wordprocessingShape" xmlns:a14="http://schemas.microsoft.com/office/drawing/2010/main" val="0"/>
                         </a:ext>
                       </a:extLst>
                     </a:blip>
@@ -1181,6 +1254,7 @@
         </w:rPr>
         <w:t xml:space="preserve">p = </w:t>
       </w:r>
+      <w:proofErr w:type="spellStart"/>
       <w:r>
         <w:rPr>
           <w:rFonts w:ascii="Calibri" w:eastAsia="Calibri" w:hAnsi="Calibri" w:cs="Calibri"/>
@@ -1193,7 +1267,16 @@
           <w:b/>
           <w:bCs/>
         </w:rPr>
-        <w:t xml:space="preserve">v </w:t>
+        <w:t>v</w:t>
+      </w:r>
+      <w:proofErr w:type="spellEnd"/>
+      <w:r>
+        <w:rPr>
+          <w:rFonts w:ascii="Calibri" w:eastAsia="Calibri" w:hAnsi="Calibri" w:cs="Calibri"/>
+          <w:b/>
+          <w:bCs/>
+        </w:rPr>
+        <w:t xml:space="preserve"> </w:t>
       </w:r>
     </w:p>
     <w:p>
@@ -1272,7 +1355,21 @@
         <w:rPr>
           <w:rFonts w:ascii="Calibri" w:eastAsia="Calibri" w:hAnsi="Calibri" w:cs="Calibri"/>
         </w:rPr>
-        <w:t>not degrees). t is time.</w:t>
+        <w:t xml:space="preserve">not degrees). </w:t>
+      </w:r>
+      <w:proofErr w:type="gramStart"/>
+      <w:r>
+        <w:rPr>
+          <w:rFonts w:ascii="Calibri" w:eastAsia="Calibri" w:hAnsi="Calibri" w:cs="Calibri"/>
+        </w:rPr>
+        <w:t>t</w:t>
+      </w:r>
+      <w:proofErr w:type="gramEnd"/>
+      <w:r>
+        <w:rPr>
+          <w:rFonts w:ascii="Calibri" w:eastAsia="Calibri" w:hAnsi="Calibri" w:cs="Calibri"/>
+        </w:rPr>
+        <w:t xml:space="preserve"> is time.</w:t>
       </w:r>
     </w:p>
     <w:p>
@@ -1289,7 +1386,21 @@
         <w:rPr>
           <w:rFonts w:ascii="Calibri" w:eastAsia="Calibri" w:hAnsi="Calibri" w:cs="Calibri"/>
         </w:rPr>
-        <w:t>Angular acceleration = a_t(Tangential acceleration)/r</w:t>
+        <w:t xml:space="preserve">Angular acceleration = </w:t>
+      </w:r>
+      <w:proofErr w:type="spellStart"/>
+      <w:r>
+        <w:rPr>
+          <w:rFonts w:ascii="Calibri" w:eastAsia="Calibri" w:hAnsi="Calibri" w:cs="Calibri"/>
+        </w:rPr>
+        <w:t>a_t</w:t>
+      </w:r>
+      <w:proofErr w:type="spellEnd"/>
+      <w:r>
+        <w:rPr>
+          <w:rFonts w:ascii="Calibri" w:eastAsia="Calibri" w:hAnsi="Calibri" w:cs="Calibri"/>
+        </w:rPr>
+        <w:t>(Tangential acceleration)/r</w:t>
       </w:r>
     </w:p>
     <w:p>
@@ -1370,7 +1481,7 @@
       <w:r>
         <w:rPr>
           <w:noProof/>
-          <w:lang w:eastAsia="ja-JP"/>
+          <w:lang w:eastAsia="zh-CN"/>
         </w:rPr>
         <w:drawing>
           <wp:inline distT="0" distB="0" distL="0" distR="0">
@@ -1391,7 +1502,7 @@
                     <a:blip r:embed="rId27" cstate="print">
                       <a:extLst>
                         <a:ext uri="{28A0092B-C50C-407E-A947-70E740481C1C}">
-                          <a14:useLocalDpi xmlns:a14="http://schemas.microsoft.com/office/drawing/2010/main" val="0"/>
+                          <a14:useLocalDpi xmlns="" xmlns:wpc="http://schemas.microsoft.com/office/word/2010/wordprocessingCanvas" xmlns:cx="http://schemas.microsoft.com/office/drawing/2014/chartex" xmlns:cx1="http://schemas.microsoft.com/office/drawing/2015/9/8/chartex" xmlns:cx2="http://schemas.microsoft.com/office/drawing/2015/10/21/chartex" xmlns:mc="http://schemas.openxmlformats.org/markup-compatibility/2006" xmlns:o="urn:schemas-microsoft-com:office:office" xmlns:v="urn:schemas-microsoft-com:vml" xmlns:wp14="http://schemas.microsoft.com/office/word/2010/wordprocessingDrawing" xmlns:w10="urn:schemas-microsoft-com:office:word" xmlns:w="http://schemas.openxmlformats.org/wordprocessingml/2006/main" xmlns:w14="http://schemas.microsoft.com/office/word/2010/wordml" xmlns:w15="http://schemas.microsoft.com/office/word/2012/wordml" xmlns:w16se="http://schemas.microsoft.com/office/word/2015/wordml/symex" xmlns:wpg="http://schemas.microsoft.com/office/word/2010/wordprocessingGroup" xmlns:wpi="http://schemas.microsoft.com/office/word/2010/wordprocessingInk" xmlns:wps="http://schemas.microsoft.com/office/word/2010/wordprocessingShape" xmlns:a14="http://schemas.microsoft.com/office/drawing/2010/main" val="0"/>
                         </a:ext>
                       </a:extLst>
                     </a:blip>
@@ -1627,7 +1738,7 @@
       <w:r>
         <w:rPr>
           <w:noProof/>
-          <w:lang w:eastAsia="ja-JP"/>
+          <w:lang w:eastAsia="zh-CN"/>
         </w:rPr>
         <w:drawing>
           <wp:inline distT="0" distB="0" distL="0" distR="0">
@@ -1746,15 +1857,17 @@
         </w:r>
       </w:hyperlink>
       <w:r>
-        <w:t>, or a structural beam to the point where it breaks.</w:t>
-      </w:r>
-      <w:r>
-        <w:t xml:space="preserve"> It is commonly referred to with symbol </w:t>
-      </w:r>
+        <w:t xml:space="preserve">, or a structural beam to the point where it breaks. It is commonly referred to with </w:t>
+      </w:r>
+      <w:proofErr w:type="gramStart"/>
+      <w:r>
+        <w:t xml:space="preserve">symbol </w:t>
+      </w:r>
+      <w:proofErr w:type="gramEnd"/>
       <w:r>
         <w:rPr>
           <w:noProof/>
-          <w:lang w:eastAsia="ja-JP"/>
+          <w:lang w:eastAsia="zh-CN"/>
         </w:rPr>
         <w:drawing>
           <wp:inline distT="0" distB="0" distL="0" distR="0">
@@ -1774,10 +1887,10 @@
                     </pic:cNvPicPr>
                   </pic:nvPicPr>
                   <pic:blipFill>
-                    <a:blip r:embed="rId34">
+                    <a:blip r:embed="rId34" cstate="print">
                       <a:extLst>
                         <a:ext uri="{28A0092B-C50C-407E-A947-70E740481C1C}">
-                          <a14:useLocalDpi xmlns:a14="http://schemas.microsoft.com/office/drawing/2010/main" val="0"/>
+                          <a14:useLocalDpi xmlns="" xmlns:wpc="http://schemas.microsoft.com/office/word/2010/wordprocessingCanvas" xmlns:cx="http://schemas.microsoft.com/office/drawing/2014/chartex" xmlns:cx1="http://schemas.microsoft.com/office/drawing/2015/9/8/chartex" xmlns:cx2="http://schemas.microsoft.com/office/drawing/2015/10/21/chartex" xmlns:mc="http://schemas.openxmlformats.org/markup-compatibility/2006" xmlns:o="urn:schemas-microsoft-com:office:office" xmlns:v="urn:schemas-microsoft-com:vml" xmlns:wp14="http://schemas.microsoft.com/office/word/2010/wordprocessingDrawing" xmlns:w10="urn:schemas-microsoft-com:office:word" xmlns:w="http://schemas.openxmlformats.org/wordprocessingml/2006/main" xmlns:w14="http://schemas.microsoft.com/office/word/2010/wordml" xmlns:w15="http://schemas.microsoft.com/office/word/2012/wordml" xmlns:w16se="http://schemas.microsoft.com/office/word/2015/wordml/symex" xmlns:wpg="http://schemas.microsoft.com/office/word/2010/wordprocessingGroup" xmlns:wpi="http://schemas.microsoft.com/office/word/2010/wordprocessingInk" xmlns:wps="http://schemas.microsoft.com/office/word/2010/wordprocessingShape" xmlns:a14="http://schemas.microsoft.com/office/drawing/2010/main" val="0"/>
                         </a:ext>
                       </a:extLst>
                     </a:blip>
@@ -1816,7 +1929,7 @@
       <w:r>
         <w:rPr>
           <w:noProof/>
-          <w:lang w:eastAsia="ja-JP"/>
+          <w:lang w:eastAsia="zh-CN"/>
         </w:rPr>
         <w:drawing>
           <wp:inline distT="0" distB="0" distL="0" distR="0">
@@ -1836,10 +1949,10 @@
                     </pic:cNvPicPr>
                   </pic:nvPicPr>
                   <pic:blipFill>
-                    <a:blip r:embed="rId34">
+                    <a:blip r:embed="rId34" cstate="print">
                       <a:extLst>
                         <a:ext uri="{28A0092B-C50C-407E-A947-70E740481C1C}">
-                          <a14:useLocalDpi xmlns:a14="http://schemas.microsoft.com/office/drawing/2010/main" val="0"/>
+                          <a14:useLocalDpi xmlns="" xmlns:wpc="http://schemas.microsoft.com/office/word/2010/wordprocessingCanvas" xmlns:cx="http://schemas.microsoft.com/office/drawing/2014/chartex" xmlns:cx1="http://schemas.microsoft.com/office/drawing/2015/9/8/chartex" xmlns:cx2="http://schemas.microsoft.com/office/drawing/2015/10/21/chartex" xmlns:mc="http://schemas.openxmlformats.org/markup-compatibility/2006" xmlns:o="urn:schemas-microsoft-com:office:office" xmlns:v="urn:schemas-microsoft-com:vml" xmlns:wp14="http://schemas.microsoft.com/office/word/2010/wordprocessingDrawing" xmlns:w10="urn:schemas-microsoft-com:office:word" xmlns:w="http://schemas.openxmlformats.org/wordprocessingml/2006/main" xmlns:w14="http://schemas.microsoft.com/office/word/2010/wordml" xmlns:w15="http://schemas.microsoft.com/office/word/2012/wordml" xmlns:w16se="http://schemas.microsoft.com/office/word/2015/wordml/symex" xmlns:wpg="http://schemas.microsoft.com/office/word/2010/wordprocessingGroup" xmlns:wpi="http://schemas.microsoft.com/office/word/2010/wordprocessingInk" xmlns:wps="http://schemas.microsoft.com/office/word/2010/wordprocessingShape" xmlns:a14="http://schemas.microsoft.com/office/drawing/2010/main" val="0"/>
                         </a:ext>
                       </a:extLst>
                     </a:blip>
@@ -1868,7 +1981,15 @@
         </w:drawing>
       </w:r>
       <w:r>
-        <w:t>, where a is the cross-sectional area.</w:t>
+        <w:t xml:space="preserve">, where </w:t>
+      </w:r>
+      <w:proofErr w:type="gramStart"/>
+      <w:r>
+        <w:t>a is</w:t>
+      </w:r>
+      <w:proofErr w:type="gramEnd"/>
+      <w:r>
+        <w:t xml:space="preserve"> the cross-sectional area.</w:t>
       </w:r>
     </w:p>
     <w:p>
@@ -1888,7 +2009,7 @@
       <w:r>
         <w:rPr>
           <w:noProof/>
-          <w:lang w:eastAsia="ja-JP"/>
+          <w:lang w:eastAsia="zh-CN"/>
         </w:rPr>
         <w:drawing>
           <wp:inline distT="0" distB="0" distL="0" distR="0">
@@ -1908,10 +2029,10 @@
                     </pic:cNvPicPr>
                   </pic:nvPicPr>
                   <pic:blipFill>
-                    <a:blip r:embed="rId35">
+                    <a:blip r:embed="rId35" cstate="print">
                       <a:extLst>
                         <a:ext uri="{28A0092B-C50C-407E-A947-70E740481C1C}">
-                          <a14:useLocalDpi xmlns:a14="http://schemas.microsoft.com/office/drawing/2010/main" val="0"/>
+                          <a14:useLocalDpi xmlns="" xmlns:wpc="http://schemas.microsoft.com/office/word/2010/wordprocessingCanvas" xmlns:cx="http://schemas.microsoft.com/office/drawing/2014/chartex" xmlns:cx1="http://schemas.microsoft.com/office/drawing/2015/9/8/chartex" xmlns:cx2="http://schemas.microsoft.com/office/drawing/2015/10/21/chartex" xmlns:mc="http://schemas.openxmlformats.org/markup-compatibility/2006" xmlns:o="urn:schemas-microsoft-com:office:office" xmlns:v="urn:schemas-microsoft-com:vml" xmlns:wp14="http://schemas.microsoft.com/office/word/2010/wordprocessingDrawing" xmlns:w10="urn:schemas-microsoft-com:office:word" xmlns:w="http://schemas.openxmlformats.org/wordprocessingml/2006/main" xmlns:w14="http://schemas.microsoft.com/office/word/2010/wordml" xmlns:w15="http://schemas.microsoft.com/office/word/2012/wordml" xmlns:w16se="http://schemas.microsoft.com/office/word/2015/wordml/symex" xmlns:wpg="http://schemas.microsoft.com/office/word/2010/wordprocessingGroup" xmlns:wpi="http://schemas.microsoft.com/office/word/2010/wordprocessingInk" xmlns:wps="http://schemas.microsoft.com/office/word/2010/wordprocessingShape" xmlns:a14="http://schemas.microsoft.com/office/drawing/2010/main" val="0"/>
                         </a:ext>
                       </a:extLst>
                     </a:blip>
@@ -1940,6 +2061,92 @@
         </w:drawing>
       </w:r>
     </w:p>
+    <w:p>
+      <w:pPr>
+        <w:rPr>
+          <w:rFonts w:eastAsiaTheme="minorEastAsia"/>
+          <w:sz w:val="24"/>
+          <w:szCs w:val="24"/>
+        </w:rPr>
+      </w:pPr>
+    </w:p>
+    <w:p>
+      <w:pPr>
+        <w:rPr>
+          <w:rFonts w:eastAsiaTheme="minorEastAsia"/>
+          <w:sz w:val="36"/>
+          <w:szCs w:val="36"/>
+        </w:rPr>
+      </w:pPr>
+      <w:r>
+        <w:rPr>
+          <w:rFonts w:eastAsiaTheme="minorEastAsia"/>
+          <w:sz w:val="36"/>
+          <w:szCs w:val="36"/>
+        </w:rPr>
+        <w:t>Potential Energy and Force</w:t>
+      </w:r>
+    </w:p>
+    <w:p>
+      <w:pPr>
+        <w:rPr>
+          <w:rFonts w:eastAsiaTheme="minorEastAsia"/>
+          <w:sz w:val="36"/>
+          <w:szCs w:val="36"/>
+        </w:rPr>
+      </w:pPr>
+      <w:r>
+        <w:rPr>
+          <w:noProof/>
+          <w:lang w:eastAsia="zh-CN"/>
+        </w:rPr>
+        <w:drawing>
+          <wp:inline distT="0" distB="0" distL="0" distR="0">
+            <wp:extent cx="5229225" cy="590550"/>
+            <wp:effectExtent l="0" t="0" r="0" b="0"/>
+            <wp:docPr id="5" name="Picture 1" descr="http://hyperphysics.phy-astr.gsu.edu/hbase/images/pefuna.gif"/>
+            <wp:cNvGraphicFramePr>
+              <a:graphicFrameLocks xmlns:a="http://schemas.openxmlformats.org/drawingml/2006/main" noChangeAspect="1"/>
+            </wp:cNvGraphicFramePr>
+            <a:graphic xmlns:a="http://schemas.openxmlformats.org/drawingml/2006/main">
+              <a:graphicData uri="http://schemas.openxmlformats.org/drawingml/2006/picture">
+                <pic:pic xmlns:pic="http://schemas.openxmlformats.org/drawingml/2006/picture">
+                  <pic:nvPicPr>
+                    <pic:cNvPr id="0" name="Picture 1" descr="http://hyperphysics.phy-astr.gsu.edu/hbase/images/pefuna.gif"/>
+                    <pic:cNvPicPr>
+                      <a:picLocks noChangeAspect="1" noChangeArrowheads="1"/>
+                    </pic:cNvPicPr>
+                  </pic:nvPicPr>
+                  <pic:blipFill>
+                    <a:blip r:embed="rId36" cstate="print"/>
+                    <a:srcRect/>
+                    <a:stretch>
+                      <a:fillRect/>
+                    </a:stretch>
+                  </pic:blipFill>
+                  <pic:spPr bwMode="auto">
+                    <a:xfrm>
+                      <a:off x="0" y="0"/>
+                      <a:ext cx="5229225" cy="590550"/>
+                    </a:xfrm>
+                    <a:prstGeom prst="rect">
+                      <a:avLst/>
+                    </a:prstGeom>
+                    <a:noFill/>
+                    <a:ln w="9525">
+                      <a:noFill/>
+                      <a:miter lim="800000"/>
+                      <a:headEnd/>
+                      <a:tailEnd/>
+                    </a:ln>
+                  </pic:spPr>
+                </pic:pic>
+              </a:graphicData>
+            </a:graphic>
+          </wp:inline>
+        </w:drawing>
+      </w:r>
+    </w:p>
     <w:sectPr>
       <w:pgSz w:w="12240" w:h="15840"/>
       <w:pgMar w:top="1440" w:right="1440" w:bottom="1440" w:left="1440" w:header="720" w:footer="720" w:gutter="0"/>
@@ -1951,8 +2158,8 @@
 </file>
 
 <file path=word/numbering.xml><?xml version="1.0" encoding="utf-8"?>
-<w:numbering xmlns:wpc="http://schemas.microsoft.com/office/word/2010/wordprocessingCanvas" xmlns:cx="http://schemas.microsoft.com/office/drawing/2014/chartex" xmlns:cx1="http://schemas.microsoft.com/office/drawing/2015/9/8/chartex" xmlns:cx2="http://schemas.microsoft.com/office/drawing/2015/10/21/chartex" xmlns:mc="http://schemas.openxmlformats.org/markup-compatibility/2006" xmlns:o="urn:schemas-microsoft-com:office:office" xmlns:r="http://schemas.openxmlformats.org/officeDocument/2006/relationships" xmlns:m="http://schemas.openxmlformats.org/officeDocument/2006/math" xmlns:v="urn:schemas-microsoft-com:vml" xmlns:wp14="http://schemas.microsoft.com/office/word/2010/wordprocessingDrawing" xmlns:wp="http://schemas.openxmlformats.org/drawingml/2006/wordprocessingDrawing" xmlns:w10="urn:schemas-microsoft-com:office:word" xmlns:w="http://schemas.openxmlformats.org/wordprocessingml/2006/main" xmlns:w14="http://schemas.microsoft.com/office/word/2010/wordml" xmlns:w15="http://schemas.microsoft.com/office/word/2012/wordml" xmlns:w16se="http://schemas.microsoft.com/office/word/2015/wordml/symex" xmlns:wpg="http://schemas.microsoft.com/office/word/2010/wordprocessingGroup" xmlns:wpi="http://schemas.microsoft.com/office/word/2010/wordprocessingInk" xmlns:wne="http://schemas.microsoft.com/office/word/2006/wordml" xmlns:wps="http://schemas.microsoft.com/office/word/2010/wordprocessingShape" mc:Ignorable="w14 w15 w16se wp14">
-  <w:abstractNum w:abstractNumId="0" w15:restartNumberingAfterBreak="0">
+<w:numbering xmlns:ve="http://schemas.openxmlformats.org/markup-compatibility/2006" xmlns:o="urn:schemas-microsoft-com:office:office" xmlns:r="http://schemas.openxmlformats.org/officeDocument/2006/relationships" xmlns:m="http://schemas.openxmlformats.org/officeDocument/2006/math" xmlns:v="urn:schemas-microsoft-com:vml" xmlns:wp="http://schemas.openxmlformats.org/drawingml/2006/wordprocessingDrawing" xmlns:w10="urn:schemas-microsoft-com:office:word" xmlns:w="http://schemas.openxmlformats.org/wordprocessingml/2006/main" xmlns:wne="http://schemas.microsoft.com/office/word/2006/wordml">
+  <w:abstractNum w:abstractNumId="0">
     <w:nsid w:val="0D3D1137"/>
     <w:multiLevelType w:val="hybridMultilevel"/>
     <w:tmpl w:val="294A8716"/>
@@ -2038,7 +2245,7 @@
       </w:pPr>
     </w:lvl>
   </w:abstractNum>
-  <w:abstractNum w:abstractNumId="1" w15:restartNumberingAfterBreak="0">
+  <w:abstractNum w:abstractNumId="1">
     <w:nsid w:val="0F71234C"/>
     <w:multiLevelType w:val="hybridMultilevel"/>
     <w:tmpl w:val="B94AFAEE"/>
@@ -2124,7 +2331,7 @@
       </w:pPr>
     </w:lvl>
   </w:abstractNum>
-  <w:abstractNum w:abstractNumId="2" w15:restartNumberingAfterBreak="0">
+  <w:abstractNum w:abstractNumId="2">
     <w:nsid w:val="149B411C"/>
     <w:multiLevelType w:val="hybridMultilevel"/>
     <w:tmpl w:val="2D00C060"/>
@@ -2210,7 +2417,7 @@
       </w:pPr>
     </w:lvl>
   </w:abstractNum>
-  <w:abstractNum w:abstractNumId="3" w15:restartNumberingAfterBreak="0">
+  <w:abstractNum w:abstractNumId="3">
     <w:nsid w:val="180826D9"/>
     <w:multiLevelType w:val="hybridMultilevel"/>
     <w:tmpl w:val="39F02B74"/>
@@ -2296,7 +2503,7 @@
       </w:pPr>
     </w:lvl>
   </w:abstractNum>
-  <w:abstractNum w:abstractNumId="4" w15:restartNumberingAfterBreak="0">
+  <w:abstractNum w:abstractNumId="4">
     <w:nsid w:val="2352340E"/>
     <w:multiLevelType w:val="hybridMultilevel"/>
     <w:tmpl w:val="5B402EE6"/>
@@ -2382,7 +2589,7 @@
       </w:pPr>
     </w:lvl>
   </w:abstractNum>
-  <w:abstractNum w:abstractNumId="5" w15:restartNumberingAfterBreak="0">
+  <w:abstractNum w:abstractNumId="5">
     <w:nsid w:val="269F567A"/>
     <w:multiLevelType w:val="hybridMultilevel"/>
     <w:tmpl w:val="B2F027D2"/>
@@ -2468,7 +2675,7 @@
       </w:pPr>
     </w:lvl>
   </w:abstractNum>
-  <w:abstractNum w:abstractNumId="6" w15:restartNumberingAfterBreak="0">
+  <w:abstractNum w:abstractNumId="6">
     <w:nsid w:val="293C1880"/>
     <w:multiLevelType w:val="hybridMultilevel"/>
     <w:tmpl w:val="1F4AD414"/>
@@ -2557,7 +2764,7 @@
       </w:pPr>
     </w:lvl>
   </w:abstractNum>
-  <w:abstractNum w:abstractNumId="7" w15:restartNumberingAfterBreak="0">
+  <w:abstractNum w:abstractNumId="7">
     <w:nsid w:val="2DD9099A"/>
     <w:multiLevelType w:val="hybridMultilevel"/>
     <w:tmpl w:val="2284779C"/>
@@ -2643,7 +2850,7 @@
       </w:pPr>
     </w:lvl>
   </w:abstractNum>
-  <w:abstractNum w:abstractNumId="8" w15:restartNumberingAfterBreak="0">
+  <w:abstractNum w:abstractNumId="8">
     <w:nsid w:val="49162472"/>
     <w:multiLevelType w:val="hybridMultilevel"/>
     <w:tmpl w:val="EA52ED54"/>
@@ -2729,7 +2936,7 @@
       </w:pPr>
     </w:lvl>
   </w:abstractNum>
-  <w:abstractNum w:abstractNumId="9" w15:restartNumberingAfterBreak="0">
+  <w:abstractNum w:abstractNumId="9">
     <w:nsid w:val="4C5804F8"/>
     <w:multiLevelType w:val="hybridMultilevel"/>
     <w:tmpl w:val="AFC463AA"/>
@@ -2818,7 +3025,7 @@
       </w:pPr>
     </w:lvl>
   </w:abstractNum>
-  <w:abstractNum w:abstractNumId="10" w15:restartNumberingAfterBreak="0">
+  <w:abstractNum w:abstractNumId="10">
     <w:nsid w:val="5600761F"/>
     <w:multiLevelType w:val="hybridMultilevel"/>
     <w:tmpl w:val="F2E28EB2"/>
@@ -2931,7 +3138,7 @@
       </w:rPr>
     </w:lvl>
   </w:abstractNum>
-  <w:abstractNum w:abstractNumId="11" w15:restartNumberingAfterBreak="0">
+  <w:abstractNum w:abstractNumId="11">
     <w:nsid w:val="564C65DA"/>
     <w:multiLevelType w:val="hybridMultilevel"/>
     <w:tmpl w:val="634279D4"/>
@@ -3017,7 +3224,7 @@
       </w:pPr>
     </w:lvl>
   </w:abstractNum>
-  <w:abstractNum w:abstractNumId="12" w15:restartNumberingAfterBreak="0">
+  <w:abstractNum w:abstractNumId="12">
     <w:nsid w:val="58FF0610"/>
     <w:multiLevelType w:val="hybridMultilevel"/>
     <w:tmpl w:val="65AA969C"/>
@@ -3103,7 +3310,7 @@
       </w:pPr>
     </w:lvl>
   </w:abstractNum>
-  <w:abstractNum w:abstractNumId="13" w15:restartNumberingAfterBreak="0">
+  <w:abstractNum w:abstractNumId="13">
     <w:nsid w:val="608A56BE"/>
     <w:multiLevelType w:val="hybridMultilevel"/>
     <w:tmpl w:val="0C686032"/>
@@ -3189,7 +3396,7 @@
       </w:pPr>
     </w:lvl>
   </w:abstractNum>
-  <w:abstractNum w:abstractNumId="14" w15:restartNumberingAfterBreak="0">
+  <w:abstractNum w:abstractNumId="14">
     <w:nsid w:val="7B8E3A75"/>
     <w:multiLevelType w:val="hybridMultilevel"/>
     <w:tmpl w:val="D9CAC16C"/>
@@ -3324,7 +3531,7 @@
 </file>
 
 <file path=word/styles.xml><?xml version="1.0" encoding="utf-8"?>
-<w:styles xmlns:mc="http://schemas.openxmlformats.org/markup-compatibility/2006" xmlns:r="http://schemas.openxmlformats.org/officeDocument/2006/relationships" xmlns:w="http://schemas.openxmlformats.org/wordprocessingml/2006/main" xmlns:w14="http://schemas.microsoft.com/office/word/2010/wordml" xmlns:w15="http://schemas.microsoft.com/office/word/2012/wordml" xmlns:w16se="http://schemas.microsoft.com/office/word/2015/wordml/symex" mc:Ignorable="w14 w15 w16se">
+<w:styles xmlns:r="http://schemas.openxmlformats.org/officeDocument/2006/relationships" xmlns:w="http://schemas.openxmlformats.org/wordprocessingml/2006/main">
   <w:docDefaults>
     <w:rPrDefault>
       <w:rPr>
@@ -3340,379 +3547,144 @@
       </w:pPr>
     </w:pPrDefault>
   </w:docDefaults>
-  <w:latentStyles w:defLockedState="0" w:defUIPriority="99" w:defSemiHidden="0" w:defUnhideWhenUsed="0" w:defQFormat="0" w:count="372">
-    <w:lsdException w:name="Normal" w:uiPriority="0" w:qFormat="1"/>
-    <w:lsdException w:name="heading 1" w:uiPriority="9" w:qFormat="1"/>
-    <w:lsdException w:name="heading 2" w:semiHidden="1" w:uiPriority="9" w:unhideWhenUsed="1" w:qFormat="1"/>
-    <w:lsdException w:name="heading 3" w:semiHidden="1" w:uiPriority="9" w:unhideWhenUsed="1" w:qFormat="1"/>
-    <w:lsdException w:name="heading 4" w:semiHidden="1" w:uiPriority="9" w:unhideWhenUsed="1" w:qFormat="1"/>
-    <w:lsdException w:name="heading 5" w:semiHidden="1" w:uiPriority="9" w:unhideWhenUsed="1" w:qFormat="1"/>
-    <w:lsdException w:name="heading 6" w:semiHidden="1" w:uiPriority="9" w:unhideWhenUsed="1" w:qFormat="1"/>
-    <w:lsdException w:name="heading 7" w:semiHidden="1" w:uiPriority="9" w:unhideWhenUsed="1" w:qFormat="1"/>
-    <w:lsdException w:name="heading 8" w:semiHidden="1" w:uiPriority="9" w:unhideWhenUsed="1" w:qFormat="1"/>
-    <w:lsdException w:name="heading 9" w:semiHidden="1" w:uiPriority="9" w:unhideWhenUsed="1" w:qFormat="1"/>
-    <w:lsdException w:name="index 1" w:semiHidden="1" w:unhideWhenUsed="1"/>
-    <w:lsdException w:name="index 2" w:semiHidden="1" w:unhideWhenUsed="1"/>
-    <w:lsdException w:name="index 3" w:semiHidden="1" w:unhideWhenUsed="1"/>
-    <w:lsdException w:name="index 4" w:semiHidden="1" w:unhideWhenUsed="1"/>
-    <w:lsdException w:name="index 5" w:semiHidden="1" w:unhideWhenUsed="1"/>
-    <w:lsdException w:name="index 6" w:semiHidden="1" w:unhideWhenUsed="1"/>
-    <w:lsdException w:name="index 7" w:semiHidden="1" w:unhideWhenUsed="1"/>
-    <w:lsdException w:name="index 8" w:semiHidden="1" w:unhideWhenUsed="1"/>
-    <w:lsdException w:name="index 9" w:semiHidden="1" w:unhideWhenUsed="1"/>
-    <w:lsdException w:name="toc 1" w:semiHidden="1" w:uiPriority="39" w:unhideWhenUsed="1"/>
-    <w:lsdException w:name="toc 2" w:semiHidden="1" w:uiPriority="39" w:unhideWhenUsed="1"/>
-    <w:lsdException w:name="toc 3" w:semiHidden="1" w:uiPriority="39" w:unhideWhenUsed="1"/>
-    <w:lsdException w:name="toc 4" w:semiHidden="1" w:uiPriority="39" w:unhideWhenUsed="1"/>
-    <w:lsdException w:name="toc 5" w:semiHidden="1" w:uiPriority="39" w:unhideWhenUsed="1"/>
-    <w:lsdException w:name="toc 6" w:semiHidden="1" w:uiPriority="39" w:unhideWhenUsed="1"/>
-    <w:lsdException w:name="toc 7" w:semiHidden="1" w:uiPriority="39" w:unhideWhenUsed="1"/>
-    <w:lsdException w:name="toc 8" w:semiHidden="1" w:uiPriority="39" w:unhideWhenUsed="1"/>
-    <w:lsdException w:name="toc 9" w:semiHidden="1" w:uiPriority="39" w:unhideWhenUsed="1"/>
-    <w:lsdException w:name="Normal Indent" w:semiHidden="1" w:unhideWhenUsed="1"/>
-    <w:lsdException w:name="footnote text" w:semiHidden="1" w:unhideWhenUsed="1"/>
-    <w:lsdException w:name="annotation text" w:semiHidden="1" w:unhideWhenUsed="1"/>
-    <w:lsdException w:name="header" w:semiHidden="1" w:unhideWhenUsed="1"/>
-    <w:lsdException w:name="footer" w:semiHidden="1" w:unhideWhenUsed="1"/>
-    <w:lsdException w:name="index heading" w:semiHidden="1" w:unhideWhenUsed="1"/>
-    <w:lsdException w:name="caption" w:semiHidden="1" w:uiPriority="35" w:unhideWhenUsed="1" w:qFormat="1"/>
-    <w:lsdException w:name="table of figures" w:semiHidden="1" w:unhideWhenUsed="1"/>
-    <w:lsdException w:name="envelope address" w:semiHidden="1" w:unhideWhenUsed="1"/>
-    <w:lsdException w:name="envelope return" w:semiHidden="1" w:unhideWhenUsed="1"/>
-    <w:lsdException w:name="footnote reference" w:semiHidden="1" w:unhideWhenUsed="1"/>
-    <w:lsdException w:name="annotation reference" w:semiHidden="1" w:unhideWhenUsed="1"/>
-    <w:lsdException w:name="line number" w:semiHidden="1" w:unhideWhenUsed="1"/>
-    <w:lsdException w:name="page number" w:semiHidden="1" w:unhideWhenUsed="1"/>
-    <w:lsdException w:name="endnote reference" w:semiHidden="1" w:unhideWhenUsed="1"/>
-    <w:lsdException w:name="endnote text" w:semiHidden="1" w:unhideWhenUsed="1"/>
-    <w:lsdException w:name="table of authorities" w:semiHidden="1" w:unhideWhenUsed="1"/>
-    <w:lsdException w:name="macro" w:semiHidden="1" w:unhideWhenUsed="1"/>
-    <w:lsdException w:name="toa heading" w:semiHidden="1" w:unhideWhenUsed="1"/>
-    <w:lsdException w:name="List" w:semiHidden="1" w:unhideWhenUsed="1"/>
-    <w:lsdException w:name="List Bullet" w:semiHidden="1" w:unhideWhenUsed="1"/>
-    <w:lsdException w:name="List Number" w:semiHidden="1" w:unhideWhenUsed="1"/>
-    <w:lsdException w:name="List 2" w:semiHidden="1" w:unhideWhenUsed="1"/>
-    <w:lsdException w:name="List 3" w:semiHidden="1" w:unhideWhenUsed="1"/>
-    <w:lsdException w:name="List 4" w:semiHidden="1" w:unhideWhenUsed="1"/>
-    <w:lsdException w:name="List 5" w:semiHidden="1" w:unhideWhenUsed="1"/>
-    <w:lsdException w:name="List Bullet 2" w:semiHidden="1" w:unhideWhenUsed="1"/>
-    <w:lsdException w:name="List Bullet 3" w:semiHidden="1" w:unhideWhenUsed="1"/>
-    <w:lsdException w:name="List Bullet 4" w:semiHidden="1" w:unhideWhenUsed="1"/>
-    <w:lsdException w:name="List Bullet 5" w:semiHidden="1" w:unhideWhenUsed="1"/>
-    <w:lsdException w:name="List Number 2" w:semiHidden="1" w:unhideWhenUsed="1"/>
-    <w:lsdException w:name="List Number 3" w:semiHidden="1" w:unhideWhenUsed="1"/>
-    <w:lsdException w:name="List Number 4" w:semiHidden="1" w:unhideWhenUsed="1"/>
-    <w:lsdException w:name="List Number 5" w:semiHidden="1" w:unhideWhenUsed="1"/>
-    <w:lsdException w:name="Title" w:uiPriority="10" w:qFormat="1"/>
-    <w:lsdException w:name="Closing" w:semiHidden="1" w:unhideWhenUsed="1"/>
-    <w:lsdException w:name="Signature" w:semiHidden="1" w:unhideWhenUsed="1"/>
-    <w:lsdException w:name="Default Paragraph Font" w:semiHidden="1" w:uiPriority="1" w:unhideWhenUsed="1"/>
-    <w:lsdException w:name="Body Text" w:semiHidden="1" w:unhideWhenUsed="1"/>
-    <w:lsdException w:name="Body Text Indent" w:semiHidden="1" w:unhideWhenUsed="1"/>
-    <w:lsdException w:name="List Continue" w:semiHidden="1" w:unhideWhenUsed="1"/>
-    <w:lsdException w:name="List Continue 2" w:semiHidden="1" w:unhideWhenUsed="1"/>
-    <w:lsdException w:name="List Continue 3" w:semiHidden="1" w:unhideWhenUsed="1"/>
-    <w:lsdException w:name="List Continue 4" w:semiHidden="1" w:unhideWhenUsed="1"/>
-    <w:lsdException w:name="List Continue 5" w:semiHidden="1" w:unhideWhenUsed="1"/>
-    <w:lsdException w:name="Message Header" w:semiHidden="1" w:unhideWhenUsed="1"/>
-    <w:lsdException w:name="Subtitle" w:uiPriority="11" w:qFormat="1"/>
-    <w:lsdException w:name="Salutation" w:semiHidden="1" w:unhideWhenUsed="1"/>
-    <w:lsdException w:name="Date" w:semiHidden="1" w:unhideWhenUsed="1"/>
-    <w:lsdException w:name="Body Text First Indent" w:semiHidden="1" w:unhideWhenUsed="1"/>
-    <w:lsdException w:name="Body Text First Indent 2" w:semiHidden="1" w:unhideWhenUsed="1"/>
-    <w:lsdException w:name="Note Heading" w:semiHidden="1" w:unhideWhenUsed="1"/>
-    <w:lsdException w:name="Body Text 2" w:semiHidden="1" w:unhideWhenUsed="1"/>
-    <w:lsdException w:name="Body Text 3" w:semiHidden="1" w:unhideWhenUsed="1"/>
-    <w:lsdException w:name="Body Text Indent 2" w:semiHidden="1" w:unhideWhenUsed="1"/>
-    <w:lsdException w:name="Body Text Indent 3" w:semiHidden="1" w:unhideWhenUsed="1"/>
-    <w:lsdException w:name="Block Text" w:semiHidden="1" w:unhideWhenUsed="1"/>
-    <w:lsdException w:name="Hyperlink" w:semiHidden="1" w:unhideWhenUsed="1"/>
-    <w:lsdException w:name="FollowedHyperlink" w:semiHidden="1" w:unhideWhenUsed="1"/>
-    <w:lsdException w:name="Strong" w:uiPriority="22" w:qFormat="1"/>
-    <w:lsdException w:name="Emphasis" w:uiPriority="20" w:qFormat="1"/>
-    <w:lsdException w:name="Document Map" w:semiHidden="1" w:unhideWhenUsed="1"/>
-    <w:lsdException w:name="Plain Text" w:semiHidden="1" w:unhideWhenUsed="1"/>
-    <w:lsdException w:name="E-mail Signature" w:semiHidden="1" w:unhideWhenUsed="1"/>
-    <w:lsdException w:name="HTML Top of Form" w:semiHidden="1" w:unhideWhenUsed="1"/>
-    <w:lsdException w:name="HTML Bottom of Form" w:semiHidden="1" w:unhideWhenUsed="1"/>
-    <w:lsdException w:name="Normal (Web)" w:semiHidden="1" w:unhideWhenUsed="1"/>
-    <w:lsdException w:name="HTML Acronym" w:semiHidden="1" w:unhideWhenUsed="1"/>
-    <w:lsdException w:name="HTML Address" w:semiHidden="1" w:unhideWhenUsed="1"/>
-    <w:lsdException w:name="HTML Cite" w:semiHidden="1" w:unhideWhenUsed="1"/>
-    <w:lsdException w:name="HTML Code" w:semiHidden="1" w:unhideWhenUsed="1"/>
-    <w:lsdException w:name="HTML Definition" w:semiHidden="1" w:unhideWhenUsed="1"/>
-    <w:lsdException w:name="HTML Keyboard" w:semiHidden="1" w:unhideWhenUsed="1"/>
-    <w:lsdException w:name="HTML Preformatted" w:semiHidden="1" w:unhideWhenUsed="1"/>
-    <w:lsdException w:name="HTML Sample" w:semiHidden="1" w:unhideWhenUsed="1"/>
-    <w:lsdException w:name="HTML Typewriter" w:semiHidden="1" w:unhideWhenUsed="1"/>
-    <w:lsdException w:name="HTML Variable" w:semiHidden="1" w:unhideWhenUsed="1"/>
-    <w:lsdException w:name="Normal Table" w:semiHidden="1" w:unhideWhenUsed="1"/>
-    <w:lsdException w:name="annotation subject" w:semiHidden="1" w:unhideWhenUsed="1"/>
-    <w:lsdException w:name="No List" w:semiHidden="1" w:unhideWhenUsed="1"/>
-    <w:lsdException w:name="Outline List 1" w:semiHidden="1" w:unhideWhenUsed="1"/>
-    <w:lsdException w:name="Outline List 2" w:semiHidden="1" w:unhideWhenUsed="1"/>
-    <w:lsdException w:name="Outline List 3" w:semiHidden="1" w:unhideWhenUsed="1"/>
-    <w:lsdException w:name="Table Simple 1" w:semiHidden="1" w:unhideWhenUsed="1"/>
-    <w:lsdException w:name="Table Simple 2" w:semiHidden="1" w:unhideWhenUsed="1"/>
-    <w:lsdException w:name="Table Simple 3" w:semiHidden="1" w:unhideWhenUsed="1"/>
-    <w:lsdException w:name="Table Classic 1" w:semiHidden="1" w:unhideWhenUsed="1"/>
-    <w:lsdException w:name="Table Classic 2" w:semiHidden="1" w:unhideWhenUsed="1"/>
-    <w:lsdException w:name="Table Classic 3" w:semiHidden="1" w:unhideWhenUsed="1"/>
-    <w:lsdException w:name="Table Classic 4" w:semiHidden="1" w:unhideWhenUsed="1"/>
-    <w:lsdException w:name="Table Colorful 1" w:semiHidden="1" w:unhideWhenUsed="1"/>
-    <w:lsdException w:name="Table Colorful 2" w:semiHidden="1" w:unhideWhenUsed="1"/>
-    <w:lsdException w:name="Table Colorful 3" w:semiHidden="1" w:unhideWhenUsed="1"/>
-    <w:lsdException w:name="Table Columns 1" w:semiHidden="1" w:unhideWhenUsed="1"/>
-    <w:lsdException w:name="Table Columns 2" w:semiHidden="1" w:unhideWhenUsed="1"/>
-    <w:lsdException w:name="Table Columns 3" w:semiHidden="1" w:unhideWhenUsed="1"/>
-    <w:lsdException w:name="Table Columns 4" w:semiHidden="1" w:unhideWhenUsed="1"/>
-    <w:lsdException w:name="Table Columns 5" w:semiHidden="1" w:unhideWhenUsed="1"/>
-    <w:lsdException w:name="Table Grid 1" w:semiHidden="1" w:unhideWhenUsed="1"/>
-    <w:lsdException w:name="Table Grid 2" w:semiHidden="1" w:unhideWhenUsed="1"/>
-    <w:lsdException w:name="Table Grid 3" w:semiHidden="1" w:unhideWhenUsed="1"/>
-    <w:lsdException w:name="Table Grid 4" w:semiHidden="1" w:unhideWhenUsed="1"/>
-    <w:lsdException w:name="Table Grid 5" w:semiHidden="1" w:unhideWhenUsed="1"/>
-    <w:lsdException w:name="Table Grid 6" w:semiHidden="1" w:unhideWhenUsed="1"/>
-    <w:lsdException w:name="Table Grid 7" w:semiHidden="1" w:unhideWhenUsed="1"/>
-    <w:lsdException w:name="Table Grid 8" w:semiHidden="1" w:unhideWhenUsed="1"/>
-    <w:lsdException w:name="Table List 1" w:semiHidden="1" w:unhideWhenUsed="1"/>
-    <w:lsdException w:name="Table List 2" w:semiHidden="1" w:unhideWhenUsed="1"/>
-    <w:lsdException w:name="Table List 3" w:semiHidden="1" w:unhideWhenUsed="1"/>
-    <w:lsdException w:name="Table List 4" w:semiHidden="1" w:unhideWhenUsed="1"/>
-    <w:lsdException w:name="Table List 5" w:semiHidden="1" w:unhideWhenUsed="1"/>
-    <w:lsdException w:name="Table List 6" w:semiHidden="1" w:unhideWhenUsed="1"/>
-    <w:lsdException w:name="Table List 7" w:semiHidden="1" w:unhideWhenUsed="1"/>
-    <w:lsdException w:name="Table List 8" w:semiHidden="1" w:unhideWhenUsed="1"/>
-    <w:lsdException w:name="Table 3D effects 1" w:semiHidden="1" w:unhideWhenUsed="1"/>
-    <w:lsdException w:name="Table 3D effects 2" w:semiHidden="1" w:unhideWhenUsed="1"/>
-    <w:lsdException w:name="Table 3D effects 3" w:semiHidden="1" w:unhideWhenUsed="1"/>
-    <w:lsdException w:name="Table Contemporary" w:semiHidden="1" w:unhideWhenUsed="1"/>
-    <w:lsdException w:name="Table Elegant" w:semiHidden="1" w:unhideWhenUsed="1"/>
-    <w:lsdException w:name="Table Professional" w:semiHidden="1" w:unhideWhenUsed="1"/>
-    <w:lsdException w:name="Table Subtle 1" w:semiHidden="1" w:unhideWhenUsed="1"/>
-    <w:lsdException w:name="Table Subtle 2" w:semiHidden="1" w:unhideWhenUsed="1"/>
-    <w:lsdException w:name="Table Web 1" w:semiHidden="1" w:unhideWhenUsed="1"/>
-    <w:lsdException w:name="Table Web 2" w:semiHidden="1" w:unhideWhenUsed="1"/>
-    <w:lsdException w:name="Table Web 3" w:semiHidden="1" w:unhideWhenUsed="1"/>
-    <w:lsdException w:name="Balloon Text" w:semiHidden="1" w:unhideWhenUsed="1"/>
-    <w:lsdException w:name="Table Grid" w:uiPriority="39"/>
-    <w:lsdException w:name="Table Theme" w:semiHidden="1" w:unhideWhenUsed="1"/>
-    <w:lsdException w:name="Placeholder Text" w:semiHidden="1"/>
-    <w:lsdException w:name="No Spacing" w:uiPriority="1" w:qFormat="1"/>
-    <w:lsdException w:name="Light Shading" w:uiPriority="60"/>
-    <w:lsdException w:name="Light List" w:uiPriority="61"/>
-    <w:lsdException w:name="Light Grid" w:uiPriority="62"/>
-    <w:lsdException w:name="Medium Shading 1" w:uiPriority="63"/>
-    <w:lsdException w:name="Medium Shading 2" w:uiPriority="64"/>
-    <w:lsdException w:name="Medium List 1" w:uiPriority="65"/>
-    <w:lsdException w:name="Medium List 2" w:uiPriority="66"/>
-    <w:lsdException w:name="Medium Grid 1" w:uiPriority="67"/>
-    <w:lsdException w:name="Medium Grid 2" w:uiPriority="68"/>
-    <w:lsdException w:name="Medium Grid 3" w:uiPriority="69"/>
-    <w:lsdException w:name="Dark List" w:uiPriority="70"/>
-    <w:lsdException w:name="Colorful Shading" w:uiPriority="71"/>
-    <w:lsdException w:name="Colorful List" w:uiPriority="72"/>
-    <w:lsdException w:name="Colorful Grid" w:uiPriority="73"/>
-    <w:lsdException w:name="Light Shading Accent 1" w:uiPriority="60"/>
-    <w:lsdException w:name="Light List Accent 1" w:uiPriority="61"/>
-    <w:lsdException w:name="Light Grid Accent 1" w:uiPriority="62"/>
-    <w:lsdException w:name="Medium Shading 1 Accent 1" w:uiPriority="63"/>
-    <w:lsdException w:name="Medium Shading 2 Accent 1" w:uiPriority="64"/>
-    <w:lsdException w:name="Medium List 1 Accent 1" w:uiPriority="65"/>
-    <w:lsdException w:name="Revision" w:semiHidden="1"/>
-    <w:lsdException w:name="List Paragraph" w:uiPriority="34" w:qFormat="1"/>
-    <w:lsdException w:name="Quote" w:uiPriority="29" w:qFormat="1"/>
-    <w:lsdException w:name="Intense Quote" w:uiPriority="30" w:qFormat="1"/>
-    <w:lsdException w:name="Medium List 2 Accent 1" w:uiPriority="66"/>
-    <w:lsdException w:name="Medium Grid 1 Accent 1" w:uiPriority="67"/>
-    <w:lsdException w:name="Medium Grid 2 Accent 1" w:uiPriority="68"/>
-    <w:lsdException w:name="Medium Grid 3 Accent 1" w:uiPriority="69"/>
-    <w:lsdException w:name="Dark List Accent 1" w:uiPriority="70"/>
-    <w:lsdException w:name="Colorful Shading Accent 1" w:uiPriority="71"/>
-    <w:lsdException w:name="Colorful List Accent 1" w:uiPriority="72"/>
-    <w:lsdException w:name="Colorful Grid Accent 1" w:uiPriority="73"/>
-    <w:lsdException w:name="Light Shading Accent 2" w:uiPriority="60"/>
-    <w:lsdException w:name="Light List Accent 2" w:uiPriority="61"/>
-    <w:lsdException w:name="Light Grid Accent 2" w:uiPriority="62"/>
-    <w:lsdException w:name="Medium Shading 1 Accent 2" w:uiPriority="63"/>
-    <w:lsdException w:name="Medium Shading 2 Accent 2" w:uiPriority="64"/>
-    <w:lsdException w:name="Medium List 1 Accent 2" w:uiPriority="65"/>
-    <w:lsdException w:name="Medium List 2 Accent 2" w:uiPriority="66"/>
-    <w:lsdException w:name="Medium Grid 1 Accent 2" w:uiPriority="67"/>
-    <w:lsdException w:name="Medium Grid 2 Accent 2" w:uiPriority="68"/>
-    <w:lsdException w:name="Medium Grid 3 Accent 2" w:uiPriority="69"/>
-    <w:lsdException w:name="Dark List Accent 2" w:uiPriority="70"/>
-    <w:lsdException w:name="Colorful Shading Accent 2" w:uiPriority="71"/>
-    <w:lsdException w:name="Colorful List Accent 2" w:uiPriority="72"/>
-    <w:lsdException w:name="Colorful Grid Accent 2" w:uiPriority="73"/>
-    <w:lsdException w:name="Light Shading Accent 3" w:uiPriority="60"/>
-    <w:lsdException w:name="Light List Accent 3" w:uiPriority="61"/>
-    <w:lsdException w:name="Light Grid Accent 3" w:uiPriority="62"/>
-    <w:lsdException w:name="Medium Shading 1 Accent 3" w:uiPriority="63"/>
-    <w:lsdException w:name="Medium Shading 2 Accent 3" w:uiPriority="64"/>
-    <w:lsdException w:name="Medium List 1 Accent 3" w:uiPriority="65"/>
-    <w:lsdException w:name="Medium List 2 Accent 3" w:uiPriority="66"/>
-    <w:lsdException w:name="Medium Grid 1 Accent 3" w:uiPriority="67"/>
-    <w:lsdException w:name="Medium Grid 2 Accent 3" w:uiPriority="68"/>
-    <w:lsdException w:name="Medium Grid 3 Accent 3" w:uiPriority="69"/>
-    <w:lsdException w:name="Dark List Accent 3" w:uiPriority="70"/>
-    <w:lsdException w:name="Colorful Shading Accent 3" w:uiPriority="71"/>
-    <w:lsdException w:name="Colorful List Accent 3" w:uiPriority="72"/>
-    <w:lsdException w:name="Colorful Grid Accent 3" w:uiPriority="73"/>
-    <w:lsdException w:name="Light Shading Accent 4" w:uiPriority="60"/>
-    <w:lsdException w:name="Light List Accent 4" w:uiPriority="61"/>
-    <w:lsdException w:name="Light Grid Accent 4" w:uiPriority="62"/>
-    <w:lsdException w:name="Medium Shading 1 Accent 4" w:uiPriority="63"/>
-    <w:lsdException w:name="Medium Shading 2 Accent 4" w:uiPriority="64"/>
-    <w:lsdException w:name="Medium List 1 Accent 4" w:uiPriority="65"/>
-    <w:lsdException w:name="Medium List 2 Accent 4" w:uiPriority="66"/>
-    <w:lsdException w:name="Medium Grid 1 Accent 4" w:uiPriority="67"/>
-    <w:lsdException w:name="Medium Grid 2 Accent 4" w:uiPriority="68"/>
-    <w:lsdException w:name="Medium Grid 3 Accent 4" w:uiPriority="69"/>
-    <w:lsdException w:name="Dark List Accent 4" w:uiPriority="70"/>
-    <w:lsdException w:name="Colorful Shading Accent 4" w:uiPriority="71"/>
-    <w:lsdException w:name="Colorful List Accent 4" w:uiPriority="72"/>
-    <w:lsdException w:name="Colorful Grid Accent 4" w:uiPriority="73"/>
-    <w:lsdException w:name="Light Shading Accent 5" w:uiPriority="60"/>
-    <w:lsdException w:name="Light List Accent 5" w:uiPriority="61"/>
-    <w:lsdException w:name="Light Grid Accent 5" w:uiPriority="62"/>
-    <w:lsdException w:name="Medium Shading 1 Accent 5" w:uiPriority="63"/>
-    <w:lsdException w:name="Medium Shading 2 Accent 5" w:uiPriority="64"/>
-    <w:lsdException w:name="Medium List 1 Accent 5" w:uiPriority="65"/>
-    <w:lsdException w:name="Medium List 2 Accent 5" w:uiPriority="66"/>
-    <w:lsdException w:name="Medium Grid 1 Accent 5" w:uiPriority="67"/>
-    <w:lsdException w:name="Medium Grid 2 Accent 5" w:uiPriority="68"/>
-    <w:lsdException w:name="Medium Grid 3 Accent 5" w:uiPriority="69"/>
-    <w:lsdException w:name="Dark List Accent 5" w:uiPriority="70"/>
-    <w:lsdException w:name="Colorful Shading Accent 5" w:uiPriority="71"/>
-    <w:lsdException w:name="Colorful List Accent 5" w:uiPriority="72"/>
-    <w:lsdException w:name="Colorful Grid Accent 5" w:uiPriority="73"/>
-    <w:lsdException w:name="Light Shading Accent 6" w:uiPriority="60"/>
-    <w:lsdException w:name="Light List Accent 6" w:uiPriority="61"/>
-    <w:lsdException w:name="Light Grid Accent 6" w:uiPriority="62"/>
-    <w:lsdException w:name="Medium Shading 1 Accent 6" w:uiPriority="63"/>
-    <w:lsdException w:name="Medium Shading 2 Accent 6" w:uiPriority="64"/>
-    <w:lsdException w:name="Medium List 1 Accent 6" w:uiPriority="65"/>
-    <w:lsdException w:name="Medium List 2 Accent 6" w:uiPriority="66"/>
-    <w:lsdException w:name="Medium Grid 1 Accent 6" w:uiPriority="67"/>
-    <w:lsdException w:name="Medium Grid 2 Accent 6" w:uiPriority="68"/>
-    <w:lsdException w:name="Medium Grid 3 Accent 6" w:uiPriority="69"/>
-    <w:lsdException w:name="Dark List Accent 6" w:uiPriority="70"/>
-    <w:lsdException w:name="Colorful Shading Accent 6" w:uiPriority="71"/>
-    <w:lsdException w:name="Colorful List Accent 6" w:uiPriority="72"/>
-    <w:lsdException w:name="Colorful Grid Accent 6" w:uiPriority="73"/>
-    <w:lsdException w:name="Subtle Emphasis" w:uiPriority="19" w:qFormat="1"/>
-    <w:lsdException w:name="Intense Emphasis" w:uiPriority="21" w:qFormat="1"/>
-    <w:lsdException w:name="Subtle Reference" w:uiPriority="31" w:qFormat="1"/>
-    <w:lsdException w:name="Intense Reference" w:uiPriority="32" w:qFormat="1"/>
-    <w:lsdException w:name="Book Title" w:uiPriority="33" w:qFormat="1"/>
-    <w:lsdException w:name="Bibliography" w:semiHidden="1" w:uiPriority="37" w:unhideWhenUsed="1"/>
-    <w:lsdException w:name="TOC Heading" w:semiHidden="1" w:uiPriority="39" w:unhideWhenUsed="1" w:qFormat="1"/>
-    <w:lsdException w:name="Plain Table 1" w:uiPriority="41"/>
-    <w:lsdException w:name="Plain Table 2" w:uiPriority="42"/>
-    <w:lsdException w:name="Plain Table 3" w:uiPriority="43"/>
-    <w:lsdException w:name="Plain Table 4" w:uiPriority="44"/>
-    <w:lsdException w:name="Plain Table 5" w:uiPriority="45"/>
-    <w:lsdException w:name="Grid Table Light" w:uiPriority="40"/>
-    <w:lsdException w:name="Grid Table 1 Light" w:uiPriority="46"/>
-    <w:lsdException w:name="Grid Table 2" w:uiPriority="47"/>
-    <w:lsdException w:name="Grid Table 3" w:uiPriority="48"/>
-    <w:lsdException w:name="Grid Table 4" w:uiPriority="49"/>
-    <w:lsdException w:name="Grid Table 5 Dark" w:uiPriority="50"/>
-    <w:lsdException w:name="Grid Table 6 Colorful" w:uiPriority="51"/>
-    <w:lsdException w:name="Grid Table 7 Colorful" w:uiPriority="52"/>
-    <w:lsdException w:name="Grid Table 1 Light Accent 1" w:uiPriority="46"/>
-    <w:lsdException w:name="Grid Table 2 Accent 1" w:uiPriority="47"/>
-    <w:lsdException w:name="Grid Table 3 Accent 1" w:uiPriority="48"/>
-    <w:lsdException w:name="Grid Table 4 Accent 1" w:uiPriority="49"/>
-    <w:lsdException w:name="Grid Table 5 Dark Accent 1" w:uiPriority="50"/>
-    <w:lsdException w:name="Grid Table 6 Colorful Accent 1" w:uiPriority="51"/>
-    <w:lsdException w:name="Grid Table 7 Colorful Accent 1" w:uiPriority="52"/>
-    <w:lsdException w:name="Grid Table 1 Light Accent 2" w:uiPriority="46"/>
-    <w:lsdException w:name="Grid Table 2 Accent 2" w:uiPriority="47"/>
-    <w:lsdException w:name="Grid Table 3 Accent 2" w:uiPriority="48"/>
-    <w:lsdException w:name="Grid Table 4 Accent 2" w:uiPriority="49"/>
-    <w:lsdException w:name="Grid Table 5 Dark Accent 2" w:uiPriority="50"/>
-    <w:lsdException w:name="Grid Table 6 Colorful Accent 2" w:uiPriority="51"/>
-    <w:lsdException w:name="Grid Table 7 Colorful Accent 2" w:uiPriority="52"/>
-    <w:lsdException w:name="Grid Table 1 Light Accent 3" w:uiPriority="46"/>
-    <w:lsdException w:name="Grid Table 2 Accent 3" w:uiPriority="47"/>
-    <w:lsdException w:name="Grid Table 3 Accent 3" w:uiPriority="48"/>
-    <w:lsdException w:name="Grid Table 4 Accent 3" w:uiPriority="49"/>
-    <w:lsdException w:name="Grid Table 5 Dark Accent 3" w:uiPriority="50"/>
-    <w:lsdException w:name="Grid Table 6 Colorful Accent 3" w:uiPriority="51"/>
-    <w:lsdException w:name="Grid Table 7 Colorful Accent 3" w:uiPriority="52"/>
-    <w:lsdException w:name="Grid Table 1 Light Accent 4" w:uiPriority="46"/>
-    <w:lsdException w:name="Grid Table 2 Accent 4" w:uiPriority="47"/>
-    <w:lsdException w:name="Grid Table 3 Accent 4" w:uiPriority="48"/>
-    <w:lsdException w:name="Grid Table 4 Accent 4" w:uiPriority="49"/>
-    <w:lsdException w:name="Grid Table 5 Dark Accent 4" w:uiPriority="50"/>
-    <w:lsdException w:name="Grid Table 6 Colorful Accent 4" w:uiPriority="51"/>
-    <w:lsdException w:name="Grid Table 7 Colorful Accent 4" w:uiPriority="52"/>
-    <w:lsdException w:name="Grid Table 1 Light Accent 5" w:uiPriority="46"/>
-    <w:lsdException w:name="Grid Table 2 Accent 5" w:uiPriority="47"/>
-    <w:lsdException w:name="Grid Table 3 Accent 5" w:uiPriority="48"/>
-    <w:lsdException w:name="Grid Table 4 Accent 5" w:uiPriority="49"/>
-    <w:lsdException w:name="Grid Table 5 Dark Accent 5" w:uiPriority="50"/>
-    <w:lsdException w:name="Grid Table 6 Colorful Accent 5" w:uiPriority="51"/>
-    <w:lsdException w:name="Grid Table 7 Colorful Accent 5" w:uiPriority="52"/>
-    <w:lsdException w:name="Grid Table 1 Light Accent 6" w:uiPriority="46"/>
-    <w:lsdException w:name="Grid Table 2 Accent 6" w:uiPriority="47"/>
-    <w:lsdException w:name="Grid Table 3 Accent 6" w:uiPriority="48"/>
-    <w:lsdException w:name="Grid Table 4 Accent 6" w:uiPriority="49"/>
-    <w:lsdException w:name="Grid Table 5 Dark Accent 6" w:uiPriority="50"/>
-    <w:lsdException w:name="Grid Table 6 Colorful Accent 6" w:uiPriority="51"/>
-    <w:lsdException w:name="Grid Table 7 Colorful Accent 6" w:uiPriority="52"/>
-    <w:lsdException w:name="List Table 1 Light" w:uiPriority="46"/>
-    <w:lsdException w:name="List Table 2" w:uiPriority="47"/>
-    <w:lsdException w:name="List Table 3" w:uiPriority="48"/>
-    <w:lsdException w:name="List Table 4" w:uiPriority="49"/>
-    <w:lsdException w:name="List Table 5 Dark" w:uiPriority="50"/>
-    <w:lsdException w:name="List Table 6 Colorful" w:uiPriority="51"/>
-    <w:lsdException w:name="List Table 7 Colorful" w:uiPriority="52"/>
-    <w:lsdException w:name="List Table 1 Light Accent 1" w:uiPriority="46"/>
-    <w:lsdException w:name="List Table 2 Accent 1" w:uiPriority="47"/>
-    <w:lsdException w:name="List Table 3 Accent 1" w:uiPriority="48"/>
-    <w:lsdException w:name="List Table 4 Accent 1" w:uiPriority="49"/>
-    <w:lsdException w:name="List Table 5 Dark Accent 1" w:uiPriority="50"/>
-    <w:lsdException w:name="List Table 6 Colorful Accent 1" w:uiPriority="51"/>
-    <w:lsdException w:name="List Table 7 Colorful Accent 1" w:uiPriority="52"/>
-    <w:lsdException w:name="List Table 1 Light Accent 2" w:uiPriority="46"/>
-    <w:lsdException w:name="List Table 2 Accent 2" w:uiPriority="47"/>
-    <w:lsdException w:name="List Table 3 Accent 2" w:uiPriority="48"/>
-    <w:lsdException w:name="List Table 4 Accent 2" w:uiPriority="49"/>
-    <w:lsdException w:name="List Table 5 Dark Accent 2" w:uiPriority="50"/>
-    <w:lsdException w:name="List Table 6 Colorful Accent 2" w:uiPriority="51"/>
-    <w:lsdException w:name="List Table 7 Colorful Accent 2" w:uiPriority="52"/>
-    <w:lsdException w:name="List Table 1 Light Accent 3" w:uiPriority="46"/>
-    <w:lsdException w:name="List Table 2 Accent 3" w:uiPriority="47"/>
-    <w:lsdException w:name="List Table 3 Accent 3" w:uiPriority="48"/>
-    <w:lsdException w:name="List Table 4 Accent 3" w:uiPriority="49"/>
-    <w:lsdException w:name="List Table 5 Dark Accent 3" w:uiPriority="50"/>
-    <w:lsdException w:name="List Table 6 Colorful Accent 3" w:uiPriority="51"/>
-    <w:lsdException w:name="List Table 7 Colorful Accent 3" w:uiPriority="52"/>
-    <w:lsdException w:name="List Table 1 Light Accent 4" w:uiPriority="46"/>
-    <w:lsdException w:name="List Table 2 Accent 4" w:uiPriority="47"/>
-    <w:lsdException w:name="List Table 3 Accent 4" w:uiPriority="48"/>
-    <w:lsdException w:name="List Table 4 Accent 4" w:uiPriority="49"/>
-    <w:lsdException w:name="List Table 5 Dark Accent 4" w:uiPriority="50"/>
-    <w:lsdException w:name="List Table 6 Colorful Accent 4" w:uiPriority="51"/>
-    <w:lsdException w:name="List Table 7 Colorful Accent 4" w:uiPriority="52"/>
-    <w:lsdException w:name="List Table 1 Light Accent 5" w:uiPriority="46"/>
-    <w:lsdException w:name="List Table 2 Accent 5" w:uiPriority="47"/>
-    <w:lsdException w:name="List Table 3 Accent 5" w:uiPriority="48"/>
-    <w:lsdException w:name="List Table 4 Accent 5" w:uiPriority="49"/>
-    <w:lsdException w:name="List Table 5 Dark Accent 5" w:uiPriority="50"/>
-    <w:lsdException w:name="List Table 6 Colorful Accent 5" w:uiPriority="51"/>
-    <w:lsdException w:name="List Table 7 Colorful Accent 5" w:uiPriority="52"/>
-    <w:lsdException w:name="List Table 1 Light Accent 6" w:uiPriority="46"/>
-    <w:lsdException w:name="List Table 2 Accent 6" w:uiPriority="47"/>
-    <w:lsdException w:name="List Table 3 Accent 6" w:uiPriority="48"/>
-    <w:lsdException w:name="List Table 4 Accent 6" w:uiPriority="49"/>
-    <w:lsdException w:name="List Table 5 Dark Accent 6" w:uiPriority="50"/>
-    <w:lsdException w:name="List Table 6 Colorful Accent 6" w:uiPriority="51"/>
-    <w:lsdException w:name="List Table 7 Colorful Accent 6" w:uiPriority="52"/>
-    <w:lsdException w:name="Mention" w:semiHidden="1" w:unhideWhenUsed="1"/>
+  <w:latentStyles w:defLockedState="0" w:defUIPriority="99" w:defSemiHidden="1" w:defUnhideWhenUsed="1" w:defQFormat="0" w:count="267">
+    <w:lsdException w:name="Normal" w:semiHidden="0" w:uiPriority="0" w:unhideWhenUsed="0" w:qFormat="1"/>
+    <w:lsdException w:name="heading 1" w:semiHidden="0" w:uiPriority="9" w:unhideWhenUsed="0" w:qFormat="1"/>
+    <w:lsdException w:name="heading 2" w:uiPriority="9" w:qFormat="1"/>
+    <w:lsdException w:name="heading 3" w:uiPriority="9" w:qFormat="1"/>
+    <w:lsdException w:name="heading 4" w:uiPriority="9" w:qFormat="1"/>
+    <w:lsdException w:name="heading 5" w:uiPriority="9" w:qFormat="1"/>
+    <w:lsdException w:name="heading 6" w:uiPriority="9" w:qFormat="1"/>
+    <w:lsdException w:name="heading 7" w:uiPriority="9" w:qFormat="1"/>
+    <w:lsdException w:name="heading 8" w:uiPriority="9" w:qFormat="1"/>
+    <w:lsdException w:name="heading 9" w:uiPriority="9" w:qFormat="1"/>
+    <w:lsdException w:name="toc 1" w:uiPriority="39"/>
+    <w:lsdException w:name="toc 2" w:uiPriority="39"/>
+    <w:lsdException w:name="toc 3" w:uiPriority="39"/>
+    <w:lsdException w:name="toc 4" w:uiPriority="39"/>
+    <w:lsdException w:name="toc 5" w:uiPriority="39"/>
+    <w:lsdException w:name="toc 6" w:uiPriority="39"/>
+    <w:lsdException w:name="toc 7" w:uiPriority="39"/>
+    <w:lsdException w:name="toc 8" w:uiPriority="39"/>
+    <w:lsdException w:name="toc 9" w:uiPriority="39"/>
+    <w:lsdException w:name="caption" w:uiPriority="35" w:qFormat="1"/>
+    <w:lsdException w:name="Title" w:semiHidden="0" w:uiPriority="10" w:unhideWhenUsed="0" w:qFormat="1"/>
+    <w:lsdException w:name="Default Paragraph Font" w:uiPriority="1"/>
+    <w:lsdException w:name="Subtitle" w:semiHidden="0" w:uiPriority="11" w:unhideWhenUsed="0" w:qFormat="1"/>
+    <w:lsdException w:name="Strong" w:semiHidden="0" w:uiPriority="22" w:unhideWhenUsed="0" w:qFormat="1"/>
+    <w:lsdException w:name="Emphasis" w:semiHidden="0" w:uiPriority="20" w:unhideWhenUsed="0" w:qFormat="1"/>
+    <w:lsdException w:name="Table Grid" w:semiHidden="0" w:uiPriority="39" w:unhideWhenUsed="0"/>
+    <w:lsdException w:name="Placeholder Text" w:unhideWhenUsed="0"/>
+    <w:lsdException w:name="No Spacing" w:semiHidden="0" w:uiPriority="1" w:unhideWhenUsed="0" w:qFormat="1"/>
+    <w:lsdException w:name="Light Shading" w:semiHidden="0" w:uiPriority="60" w:unhideWhenUsed="0"/>
+    <w:lsdException w:name="Light List" w:semiHidden="0" w:uiPriority="61" w:unhideWhenUsed="0"/>
+    <w:lsdException w:name="Light Grid" w:semiHidden="0" w:uiPriority="62" w:unhideWhenUsed="0"/>
+    <w:lsdException w:name="Medium Shading 1" w:semiHidden="0" w:uiPriority="63" w:unhideWhenUsed="0"/>
+    <w:lsdException w:name="Medium Shading 2" w:semiHidden="0" w:uiPriority="64" w:unhideWhenUsed="0"/>
+    <w:lsdException w:name="Medium List 1" w:semiHidden="0" w:uiPriority="65" w:unhideWhenUsed="0"/>
+    <w:lsdException w:name="Medium List 2" w:semiHidden="0" w:uiPriority="66" w:unhideWhenUsed="0"/>
+    <w:lsdException w:name="Medium Grid 1" w:semiHidden="0" w:uiPriority="67" w:unhideWhenUsed="0"/>
+    <w:lsdException w:name="Medium Grid 2" w:semiHidden="0" w:uiPriority="68" w:unhideWhenUsed="0"/>
+    <w:lsdException w:name="Medium Grid 3" w:semiHidden="0" w:uiPriority="69" w:unhideWhenUsed="0"/>
+    <w:lsdException w:name="Dark List" w:semiHidden="0" w:uiPriority="70" w:unhideWhenUsed="0"/>
+    <w:lsdException w:name="Colorful Shading" w:semiHidden="0" w:uiPriority="71" w:unhideWhenUsed="0"/>
+    <w:lsdException w:name="Colorful List" w:semiHidden="0" w:uiPriority="72" w:unhideWhenUsed="0"/>
+    <w:lsdException w:name="Colorful Grid" w:semiHidden="0" w:uiPriority="73" w:unhideWhenUsed="0"/>
+    <w:lsdException w:name="Light Shading Accent 1" w:semiHidden="0" w:uiPriority="60" w:unhideWhenUsed="0"/>
+    <w:lsdException w:name="Light List Accent 1" w:semiHidden="0" w:uiPriority="61" w:unhideWhenUsed="0"/>
+    <w:lsdException w:name="Light Grid Accent 1" w:semiHidden="0" w:uiPriority="62" w:unhideWhenUsed="0"/>
+    <w:lsdException w:name="Medium Shading 1 Accent 1" w:semiHidden="0" w:uiPriority="63" w:unhideWhenUsed="0"/>
+    <w:lsdException w:name="Medium Shading 2 Accent 1" w:semiHidden="0" w:uiPriority="64" w:unhideWhenUsed="0"/>
+    <w:lsdException w:name="Medium List 1 Accent 1" w:semiHidden="0" w:uiPriority="65" w:unhideWhenUsed="0"/>
+    <w:lsdException w:name="Revision" w:unhideWhenUsed="0"/>
+    <w:lsdException w:name="List Paragraph" w:semiHidden="0" w:uiPriority="34" w:unhideWhenUsed="0" w:qFormat="1"/>
+    <w:lsdException w:name="Quote" w:semiHidden="0" w:uiPriority="29" w:unhideWhenUsed="0" w:qFormat="1"/>
+    <w:lsdException w:name="Intense Quote" w:semiHidden="0" w:uiPriority="30" w:unhideWhenUsed="0" w:qFormat="1"/>
+    <w:lsdException w:name="Medium List 2 Accent 1" w:semiHidden="0" w:uiPriority="66" w:unhideWhenUsed="0"/>
+    <w:lsdException w:name="Medium Grid 1 Accent 1" w:semiHidden="0" w:uiPriority="67" w:unhideWhenUsed="0"/>
+    <w:lsdException w:name="Medium Grid 2 Accent 1" w:semiHidden="0" w:uiPriority="68" w:unhideWhenUsed="0"/>
+    <w:lsdException w:name="Medium Grid 3 Accent 1" w:semiHidden="0" w:uiPriority="69" w:unhideWhenUsed="0"/>
+    <w:lsdException w:name="Dark List Accent 1" w:semiHidden="0" w:uiPriority="70" w:unhideWhenUsed="0"/>
+    <w:lsdException w:name="Colorful Shading Accent 1" w:semiHidden="0" w:uiPriority="71" w:unhideWhenUsed="0"/>
+    <w:lsdException w:name="Colorful List Accent 1" w:semiHidden="0" w:uiPriority="72" w:unhideWhenUsed="0"/>
+    <w:lsdException w:name="Colorful Grid Accent 1" w:semiHidden="0" w:uiPriority="73" w:unhideWhenUsed="0"/>
+    <w:lsdException w:name="Light Shading Accent 2" w:semiHidden="0" w:uiPriority="60" w:unhideWhenUsed="0"/>
+    <w:lsdException w:name="Light List Accent 2" w:semiHidden="0" w:uiPriority="61" w:unhideWhenUsed="0"/>
+    <w:lsdException w:name="Light Grid Accent 2" w:semiHidden="0" w:uiPriority="62" w:unhideWhenUsed="0"/>
+    <w:lsdException w:name="Medium Shading 1 Accent 2" w:semiHidden="0" w:uiPriority="63" w:unhideWhenUsed="0"/>
+    <w:lsdException w:name="Medium Shading 2 Accent 2" w:semiHidden="0" w:uiPriority="64" w:unhideWhenUsed="0"/>
+    <w:lsdException w:name="Medium List 1 Accent 2" w:semiHidden="0" w:uiPriority="65" w:unhideWhenUsed="0"/>
+    <w:lsdException w:name="Medium List 2 Accent 2" w:semiHidden="0" w:uiPriority="66" w:unhideWhenUsed="0"/>
+    <w:lsdException w:name="Medium Grid 1 Accent 2" w:semiHidden="0" w:uiPriority="67" w:unhideWhenUsed="0"/>
+    <w:lsdException w:name="Medium Grid 2 Accent 2" w:semiHidden="0" w:uiPriority="68" w:unhideWhenUsed="0"/>
+    <w:lsdException w:name="Medium Grid 3 Accent 2" w:semiHidden="0" w:uiPriority="69" w:unhideWhenUsed="0"/>
+    <w:lsdException w:name="Dark List Accent 2" w:semiHidden="0" w:uiPriority="70" w:unhideWhenUsed="0"/>
+    <w:lsdException w:name="Colorful Shading Accent 2" w:semiHidden="0" w:uiPriority="71" w:unhideWhenUsed="0"/>
+    <w:lsdException w:name="Colorful List Accent 2" w:semiHidden="0" w:uiPriority="72" w:unhideWhenUsed="0"/>
+    <w:lsdException w:name="Colorful Grid Accent 2" w:semiHidden="0" w:uiPriority="73" w:unhideWhenUsed="0"/>
+    <w:lsdException w:name="Light Shading Accent 3" w:semiHidden="0" w:uiPriority="60" w:unhideWhenUsed="0"/>
+    <w:lsdException w:name="Light List Accent 3" w:semiHidden="0" w:uiPriority="61" w:unhideWhenUsed="0"/>
+    <w:lsdException w:name="Light Grid Accent 3" w:semiHidden="0" w:uiPriority="62" w:unhideWhenUsed="0"/>
+    <w:lsdException w:name="Medium Shading 1 Accent 3" w:semiHidden="0" w:uiPriority="63" w:unhideWhenUsed="0"/>
+    <w:lsdException w:name="Medium Shading 2 Accent 3" w:semiHidden="0" w:uiPriority="64" w:unhideWhenUsed="0"/>
+    <w:lsdException w:name="Medium List 1 Accent 3" w:semiHidden="0" w:uiPriority="65" w:unhideWhenUsed="0"/>
+    <w:lsdException w:name="Medium List 2 Accent 3" w:semiHidden="0" w:uiPriority="66" w:unhideWhenUsed="0"/>
+    <w:lsdException w:name="Medium Grid 1 Accent 3" w:semiHidden="0" w:uiPriority="67" w:unhideWhenUsed="0"/>
+    <w:lsdException w:name="Medium Grid 2 Accent 3" w:semiHidden="0" w:uiPriority="68" w:unhideWhenUsed="0"/>
+    <w:lsdException w:name="Medium Grid 3 Accent 3" w:semiHidden="0" w:uiPriority="69" w:unhideWhenUsed="0"/>
+    <w:lsdException w:name="Dark List Accent 3" w:semiHidden="0" w:uiPriority="70" w:unhideWhenUsed="0"/>
+    <w:lsdException w:name="Colorful Shading Accent 3" w:semiHidden="0" w:uiPriority="71" w:unhideWhenUsed="0"/>
+    <w:lsdException w:name="Colorful List Accent 3" w:semiHidden="0" w:uiPriority="72" w:unhideWhenUsed="0"/>
+    <w:lsdException w:name="Colorful Grid Accent 3" w:semiHidden="0" w:uiPriority="73" w:unhideWhenUsed="0"/>
+    <w:lsdException w:name="Light Shading Accent 4" w:semiHidden="0" w:uiPriority="60" w:unhideWhenUsed="0"/>
+    <w:lsdException w:name="Light List Accent 4" w:semiHidden="0" w:uiPriority="61" w:unhideWhenUsed="0"/>
+    <w:lsdException w:name="Light Grid Accent 4" w:semiHidden="0" w:uiPriority="62" w:unhideWhenUsed="0"/>
+    <w:lsdException w:name="Medium Shading 1 Accent 4" w:semiHidden="0" w:uiPriority="63" w:unhideWhenUsed="0"/>
+    <w:lsdException w:name="Medium Shading 2 Accent 4" w:semiHidden="0" w:uiPriority="64" w:unhideWhenUsed="0"/>
+    <w:lsdException w:name="Medium List 1 Accent 4" w:semiHidden="0" w:uiPriority="65" w:unhideWhenUsed="0"/>
+    <w:lsdException w:name="Medium List 2 Accent 4" w:semiHidden="0" w:uiPriority="66" w:unhideWhenUsed="0"/>
+    <w:lsdException w:name="Medium Grid 1 Accent 4" w:semiHidden="0" w:uiPriority="67" w:unhideWhenUsed="0"/>
+    <w:lsdException w:name="Medium Grid 2 Accent 4" w:semiHidden="0" w:uiPriority="68" w:unhideWhenUsed="0"/>
+    <w:lsdException w:name="Medium Grid 3 Accent 4" w:semiHidden="0" w:uiPriority="69" w:unhideWhenUsed="0"/>
+    <w:lsdException w:name="Dark List Accent 4" w:semiHidden="0" w:uiPriority="70" w:unhideWhenUsed="0"/>
+    <w:lsdException w:name="Colorful Shading Accent 4" w:semiHidden="0" w:uiPriority="71" w:unhideWhenUsed="0"/>
+    <w:lsdException w:name="Colorful List Accent 4" w:semiHidden="0" w:uiPriority="72" w:unhideWhenUsed="0"/>
+    <w:lsdException w:name="Colorful Grid Accent 4" w:semiHidden="0" w:uiPriority="73" w:unhideWhenUsed="0"/>
+    <w:lsdException w:name="Light Shading Accent 5" w:semiHidden="0" w:uiPriority="60" w:unhideWhenUsed="0"/>
+    <w:lsdException w:name="Light List Accent 5" w:semiHidden="0" w:uiPriority="61" w:unhideWhenUsed="0"/>
+    <w:lsdException w:name="Light Grid Accent 5" w:semiHidden="0" w:uiPriority="62" w:unhideWhenUsed="0"/>
+    <w:lsdException w:name="Medium Shading 1 Accent 5" w:semiHidden="0" w:uiPriority="63" w:unhideWhenUsed="0"/>
+    <w:lsdException w:name="Medium Shading 2 Accent 5" w:semiHidden="0" w:uiPriority="64" w:unhideWhenUsed="0"/>
+    <w:lsdException w:name="Medium List 1 Accent 5" w:semiHidden="0" w:uiPriority="65" w:unhideWhenUsed="0"/>
+    <w:lsdException w:name="Medium List 2 Accent 5" w:semiHidden="0" w:uiPriority="66" w:unhideWhenUsed="0"/>
+    <w:lsdException w:name="Medium Grid 1 Accent 5" w:semiHidden="0" w:uiPriority="67" w:unhideWhenUsed="0"/>
+    <w:lsdException w:name="Medium Grid 2 Accent 5" w:semiHidden="0" w:uiPriority="68" w:unhideWhenUsed="0"/>
+    <w:lsdException w:name="Medium Grid 3 Accent 5" w:semiHidden="0" w:uiPriority="69" w:unhideWhenUsed="0"/>
+    <w:lsdException w:name="Dark List Accent 5" w:semiHidden="0" w:uiPriority="70" w:unhideWhenUsed="0"/>
+    <w:lsdException w:name="Colorful Shading Accent 5" w:semiHidden="0" w:uiPriority="71" w:unhideWhenUsed="0"/>
+    <w:lsdException w:name="Colorful List Accent 5" w:semiHidden="0" w:uiPriority="72" w:unhideWhenUsed="0"/>
+    <w:lsdException w:name="Colorful Grid Accent 5" w:semiHidden="0" w:uiPriority="73" w:unhideWhenUsed="0"/>
+    <w:lsdException w:name="Light Shading Accent 6" w:semiHidden="0" w:uiPriority="60" w:unhideWhenUsed="0"/>
+    <w:lsdException w:name="Light List Accent 6" w:semiHidden="0" w:uiPriority="61" w:unhideWhenUsed="0"/>
+    <w:lsdException w:name="Light Grid Accent 6" w:semiHidden="0" w:uiPriority="62" w:unhideWhenUsed="0"/>
+    <w:lsdException w:name="Medium Shading 1 Accent 6" w:semiHidden="0" w:uiPriority="63" w:unhideWhenUsed="0"/>
+    <w:lsdException w:name="Medium Shading 2 Accent 6" w:semiHidden="0" w:uiPriority="64" w:unhideWhenUsed="0"/>
+    <w:lsdException w:name="Medium List 1 Accent 6" w:semiHidden="0" w:uiPriority="65" w:unhideWhenUsed="0"/>
+    <w:lsdException w:name="Medium List 2 Accent 6" w:semiHidden="0" w:uiPriority="66" w:unhideWhenUsed="0"/>
+    <w:lsdException w:name="Medium Grid 1 Accent 6" w:semiHidden="0" w:uiPriority="67" w:unhideWhenUsed="0"/>
+    <w:lsdException w:name="Medium Grid 2 Accent 6" w:semiHidden="0" w:uiPriority="68" w:unhideWhenUsed="0"/>
+    <w:lsdException w:name="Medium Grid 3 Accent 6" w:semiHidden="0" w:uiPriority="69" w:unhideWhenUsed="0"/>
+    <w:lsdException w:name="Dark List Accent 6" w:semiHidden="0" w:uiPriority="70" w:unhideWhenUsed="0"/>
+    <w:lsdException w:name="Colorful Shading Accent 6" w:semiHidden="0" w:uiPriority="71" w:unhideWhenUsed="0"/>
+    <w:lsdException w:name="Colorful List Accent 6" w:semiHidden="0" w:uiPriority="72" w:unhideWhenUsed="0"/>
+    <w:lsdException w:name="Colorful Grid Accent 6" w:semiHidden="0" w:uiPriority="73" w:unhideWhenUsed="0"/>
+    <w:lsdException w:name="Subtle Emphasis" w:semiHidden="0" w:uiPriority="19" w:unhideWhenUsed="0" w:qFormat="1"/>
+    <w:lsdException w:name="Intense Emphasis" w:semiHidden="0" w:uiPriority="21" w:unhideWhenUsed="0" w:qFormat="1"/>
+    <w:lsdException w:name="Subtle Reference" w:semiHidden="0" w:uiPriority="31" w:unhideWhenUsed="0" w:qFormat="1"/>
+    <w:lsdException w:name="Intense Reference" w:semiHidden="0" w:uiPriority="32" w:unhideWhenUsed="0" w:qFormat="1"/>
+    <w:lsdException w:name="Book Title" w:semiHidden="0" w:uiPriority="33" w:unhideWhenUsed="0" w:qFormat="1"/>
+    <w:lsdException w:name="Bibliography" w:uiPriority="37"/>
+    <w:lsdException w:name="TOC Heading" w:uiPriority="39" w:qFormat="1"/>
   </w:latentStyles>
   <w:style w:type="paragraph" w:default="1" w:styleId="Normal">
     <w:name w:val="Normal"/>
@@ -3751,6 +3723,7 @@
     <w:uiPriority w:val="99"/>
     <w:semiHidden/>
     <w:unhideWhenUsed/>
+    <w:qFormat/>
     <w:tblPr>
       <w:tblInd w:w="0" w:type="dxa"/>
       <w:tblCellMar>
@@ -4095,7 +4068,7 @@
   <a:extraClrSchemeLst/>
   <a:extLst>
     <a:ext uri="{05A4C25C-085E-4340-85A3-A5531E510DB2}">
-      <thm15:themeFamily xmlns:thm15="http://schemas.microsoft.com/office/thememl/2012/main" name="Office Theme" id="{62F939B6-93AF-4DB8-9C6B-D6C7DFDC589F}" vid="{4A3C46E8-61CC-4603-A589-7422A47A8E4A}"/>
+      <thm15:themeFamily xmlns="" xmlns:thm15="http://schemas.microsoft.com/office/thememl/2012/main" name="Office Theme" id="{62F939B6-93AF-4DB8-9C6B-D6C7DFDC589F}" vid="{4A3C46E8-61CC-4603-A589-7422A47A8E4A}"/>
     </a:ext>
   </a:extLst>
 </a:theme>

</xml_diff>

<commit_message>
kinetic energy - momentum useful relation
</commit_message>
<xml_diff>
--- a/physics/CommonConceptsOfPhysics.docx
+++ b/physics/CommonConceptsOfPhysics.docx
@@ -1937,7 +1937,7 @@
           <w:sz w:val="36"/>
           <w:szCs w:val="36"/>
         </w:rPr>
-        <w:t>Potential Energy and Force</w:t>
+        <w:t>Energy and Force</w:t>
       </w:r>
     </w:p>
     <w:p>
@@ -2020,10 +2020,20 @@
       <w:pPr>
         <w:rPr>
           <w:rFonts w:eastAsiaTheme="minorEastAsia"/>
-          <w:sz w:val="36"/>
-          <w:szCs w:val="36"/>
-        </w:rPr>
-      </w:pPr>
+          <w:sz w:val="24"/>
+          <w:szCs w:val="24"/>
+        </w:rPr>
+      </w:pPr>
+      <w:r>
+        <w:rPr>
+          <w:rFonts w:eastAsiaTheme="minorEastAsia"/>
+          <w:sz w:val="24"/>
+          <w:szCs w:val="24"/>
+        </w:rPr>
+        <w:t>For some problems, kinetic energy may be expressed as momentum by KE = p^2/2m</w:t>
+      </w:r>
+      <w:bookmarkStart w:id="0" w:name="_GoBack"/>
+      <w:bookmarkEnd w:id="0"/>
     </w:p>
     <w:p>
       <w:pPr>
@@ -2638,8 +2648,6 @@
           <w:szCs w:val="24"/>
         </w:rPr>
       </w:pPr>
-      <w:bookmarkStart w:id="0" w:name="_GoBack"/>
-      <w:bookmarkEnd w:id="0"/>
     </w:p>
     <w:sectPr>
       <w:pgSz w:w="12240" w:h="15840"/>

</xml_diff>